<commit_message>
new update before submit
</commit_message>
<xml_diff>
--- a/Laporan Tugas Paralel 3.docx
+++ b/Laporan Tugas Paralel 3.docx
@@ -141,6 +141,8 @@
           <w:szCs w:val="28"/>
         </w:rPr>
       </w:pPr>
+      <w:bookmarkStart w:id="0" w:name="_GoBack"/>
+      <w:bookmarkEnd w:id="0"/>
     </w:p>
     <w:p>
       <w:pPr>
@@ -227,6 +229,1209 @@
     </w:p>
     <w:p>
       <w:pPr>
+        <w:ind w:left="720"/>
+        <w:jc w:val="both"/>
+        <w:rPr>
+          <w:rFonts w:ascii="Times New Roman" w:hAnsi="Times New Roman" w:cs="Times New Roman"/>
+          <w:sz w:val="24"/>
+          <w:szCs w:val="24"/>
+        </w:rPr>
+      </w:pPr>
+      <w:proofErr w:type="spellStart"/>
+      <w:r>
+        <w:rPr>
+          <w:rFonts w:ascii="Times New Roman" w:hAnsi="Times New Roman" w:cs="Times New Roman"/>
+          <w:sz w:val="24"/>
+          <w:szCs w:val="24"/>
+        </w:rPr>
+        <w:t>Untuk</w:t>
+      </w:r>
+      <w:proofErr w:type="spellEnd"/>
+      <w:r>
+        <w:rPr>
+          <w:rFonts w:ascii="Times New Roman" w:hAnsi="Times New Roman" w:cs="Times New Roman"/>
+          <w:sz w:val="24"/>
+          <w:szCs w:val="24"/>
+        </w:rPr>
+        <w:t xml:space="preserve"> </w:t>
+      </w:r>
+      <w:proofErr w:type="spellStart"/>
+      <w:r>
+        <w:rPr>
+          <w:rFonts w:ascii="Times New Roman" w:hAnsi="Times New Roman" w:cs="Times New Roman"/>
+          <w:sz w:val="24"/>
+          <w:szCs w:val="24"/>
+        </w:rPr>
+        <w:t>pemilihan</w:t>
+      </w:r>
+      <w:proofErr w:type="spellEnd"/>
+      <w:r>
+        <w:rPr>
+          <w:rFonts w:ascii="Times New Roman" w:hAnsi="Times New Roman" w:cs="Times New Roman"/>
+          <w:sz w:val="24"/>
+          <w:szCs w:val="24"/>
+        </w:rPr>
+        <w:t xml:space="preserve"> </w:t>
+      </w:r>
+      <w:proofErr w:type="spellStart"/>
+      <w:r>
+        <w:rPr>
+          <w:rFonts w:ascii="Times New Roman" w:hAnsi="Times New Roman" w:cs="Times New Roman"/>
+          <w:sz w:val="24"/>
+          <w:szCs w:val="24"/>
+        </w:rPr>
+        <w:t>batas</w:t>
+      </w:r>
+      <w:proofErr w:type="spellEnd"/>
+      <w:r>
+        <w:rPr>
+          <w:rFonts w:ascii="Times New Roman" w:hAnsi="Times New Roman" w:cs="Times New Roman"/>
+          <w:sz w:val="24"/>
+          <w:szCs w:val="24"/>
+        </w:rPr>
+        <w:t xml:space="preserve"> </w:t>
+      </w:r>
+      <w:proofErr w:type="spellStart"/>
+      <w:r>
+        <w:rPr>
+          <w:rFonts w:ascii="Times New Roman" w:hAnsi="Times New Roman" w:cs="Times New Roman"/>
+          <w:sz w:val="24"/>
+          <w:szCs w:val="24"/>
+        </w:rPr>
+        <w:t>nilai</w:t>
+      </w:r>
+      <w:proofErr w:type="spellEnd"/>
+      <w:r>
+        <w:rPr>
+          <w:rFonts w:ascii="Times New Roman" w:hAnsi="Times New Roman" w:cs="Times New Roman"/>
+          <w:sz w:val="24"/>
+          <w:szCs w:val="24"/>
+        </w:rPr>
+        <w:t xml:space="preserve"> dan </w:t>
+      </w:r>
+      <w:proofErr w:type="spellStart"/>
+      <w:r>
+        <w:rPr>
+          <w:rFonts w:ascii="Times New Roman" w:hAnsi="Times New Roman" w:cs="Times New Roman"/>
+          <w:sz w:val="24"/>
+          <w:szCs w:val="24"/>
+        </w:rPr>
+        <w:t>penamaan</w:t>
+      </w:r>
+      <w:proofErr w:type="spellEnd"/>
+      <w:r>
+        <w:rPr>
+          <w:rFonts w:ascii="Times New Roman" w:hAnsi="Times New Roman" w:cs="Times New Roman"/>
+          <w:sz w:val="24"/>
+          <w:szCs w:val="24"/>
+        </w:rPr>
+        <w:t xml:space="preserve"> linguistic </w:t>
+      </w:r>
+      <w:proofErr w:type="spellStart"/>
+      <w:r>
+        <w:rPr>
+          <w:rFonts w:ascii="Times New Roman" w:hAnsi="Times New Roman" w:cs="Times New Roman"/>
+          <w:sz w:val="24"/>
+          <w:szCs w:val="24"/>
+        </w:rPr>
+        <w:t>setiap</w:t>
+      </w:r>
+      <w:proofErr w:type="spellEnd"/>
+      <w:r>
+        <w:rPr>
+          <w:rFonts w:ascii="Times New Roman" w:hAnsi="Times New Roman" w:cs="Times New Roman"/>
+          <w:sz w:val="24"/>
+          <w:szCs w:val="24"/>
+        </w:rPr>
+        <w:t xml:space="preserve"> input </w:t>
+      </w:r>
+      <w:proofErr w:type="spellStart"/>
+      <w:r>
+        <w:rPr>
+          <w:rFonts w:ascii="Times New Roman" w:hAnsi="Times New Roman" w:cs="Times New Roman"/>
+          <w:sz w:val="24"/>
+          <w:szCs w:val="24"/>
+        </w:rPr>
+        <w:t>adalah</w:t>
+      </w:r>
+      <w:proofErr w:type="spellEnd"/>
+      <w:r>
+        <w:rPr>
+          <w:rFonts w:ascii="Times New Roman" w:hAnsi="Times New Roman" w:cs="Times New Roman"/>
+          <w:sz w:val="24"/>
+          <w:szCs w:val="24"/>
+        </w:rPr>
+        <w:t xml:space="preserve"> </w:t>
+      </w:r>
+      <w:proofErr w:type="spellStart"/>
+      <w:r>
+        <w:rPr>
+          <w:rFonts w:ascii="Times New Roman" w:hAnsi="Times New Roman" w:cs="Times New Roman"/>
+          <w:sz w:val="24"/>
+          <w:szCs w:val="24"/>
+        </w:rPr>
+        <w:t>sebagai</w:t>
+      </w:r>
+      <w:proofErr w:type="spellEnd"/>
+      <w:r>
+        <w:rPr>
+          <w:rFonts w:ascii="Times New Roman" w:hAnsi="Times New Roman" w:cs="Times New Roman"/>
+          <w:sz w:val="24"/>
+          <w:szCs w:val="24"/>
+        </w:rPr>
+        <w:t xml:space="preserve"> </w:t>
+      </w:r>
+      <w:proofErr w:type="spellStart"/>
+      <w:proofErr w:type="gramStart"/>
+      <w:r>
+        <w:rPr>
+          <w:rFonts w:ascii="Times New Roman" w:hAnsi="Times New Roman" w:cs="Times New Roman"/>
+          <w:sz w:val="24"/>
+          <w:szCs w:val="24"/>
+        </w:rPr>
+        <w:t>berikut</w:t>
+      </w:r>
+      <w:proofErr w:type="spellEnd"/>
+      <w:r>
+        <w:rPr>
+          <w:rFonts w:ascii="Times New Roman" w:hAnsi="Times New Roman" w:cs="Times New Roman"/>
+          <w:sz w:val="24"/>
+          <w:szCs w:val="24"/>
+        </w:rPr>
+        <w:t xml:space="preserve"> :</w:t>
+      </w:r>
+      <w:proofErr w:type="gramEnd"/>
+    </w:p>
+    <w:p>
+      <w:pPr>
+        <w:pStyle w:val="ListParagraph"/>
+        <w:numPr>
+          <w:ilvl w:val="0"/>
+          <w:numId w:val="3"/>
+        </w:numPr>
+        <w:ind w:left="851" w:firstLine="0"/>
+        <w:jc w:val="both"/>
+        <w:rPr>
+          <w:rFonts w:ascii="Times New Roman" w:hAnsi="Times New Roman" w:cs="Times New Roman"/>
+          <w:sz w:val="24"/>
+          <w:szCs w:val="24"/>
+        </w:rPr>
+      </w:pPr>
+      <w:proofErr w:type="spellStart"/>
+      <w:r>
+        <w:rPr>
+          <w:rFonts w:ascii="Times New Roman" w:hAnsi="Times New Roman" w:cs="Times New Roman"/>
+          <w:sz w:val="24"/>
+          <w:szCs w:val="24"/>
+        </w:rPr>
+        <w:t>markFollower</w:t>
+      </w:r>
+      <w:proofErr w:type="spellEnd"/>
+      <w:r>
+        <w:rPr>
+          <w:rFonts w:ascii="Times New Roman" w:hAnsi="Times New Roman" w:cs="Times New Roman"/>
+          <w:sz w:val="24"/>
+          <w:szCs w:val="24"/>
+        </w:rPr>
+        <w:t xml:space="preserve"> = [0, 4000, 10000, 23000, 41000, 57000, 79000, 100000]</w:t>
+      </w:r>
+    </w:p>
+    <w:p>
+      <w:pPr>
+        <w:pStyle w:val="ListParagraph"/>
+        <w:numPr>
+          <w:ilvl w:val="0"/>
+          <w:numId w:val="3"/>
+        </w:numPr>
+        <w:ind w:left="851" w:firstLine="0"/>
+        <w:jc w:val="both"/>
+        <w:rPr>
+          <w:rFonts w:ascii="Times New Roman" w:hAnsi="Times New Roman" w:cs="Times New Roman"/>
+          <w:sz w:val="24"/>
+          <w:szCs w:val="24"/>
+        </w:rPr>
+      </w:pPr>
+      <w:proofErr w:type="spellStart"/>
+      <w:r>
+        <w:rPr>
+          <w:rFonts w:ascii="Times New Roman" w:hAnsi="Times New Roman" w:cs="Times New Roman"/>
+          <w:sz w:val="24"/>
+          <w:szCs w:val="24"/>
+        </w:rPr>
+        <w:t>markEngagement</w:t>
+      </w:r>
+      <w:proofErr w:type="spellEnd"/>
+      <w:r>
+        <w:rPr>
+          <w:rFonts w:ascii="Times New Roman" w:hAnsi="Times New Roman" w:cs="Times New Roman"/>
+          <w:sz w:val="24"/>
+          <w:szCs w:val="24"/>
+        </w:rPr>
+        <w:t xml:space="preserve"> = [0, 0.4, 1.5, 4.3, 6.5, 7.9, 10]</w:t>
+      </w:r>
+    </w:p>
+    <w:p>
+      <w:pPr>
+        <w:pStyle w:val="ListParagraph"/>
+        <w:numPr>
+          <w:ilvl w:val="0"/>
+          <w:numId w:val="3"/>
+        </w:numPr>
+        <w:ind w:left="851" w:firstLine="0"/>
+        <w:jc w:val="both"/>
+        <w:rPr>
+          <w:rFonts w:ascii="Times New Roman" w:hAnsi="Times New Roman" w:cs="Times New Roman"/>
+          <w:sz w:val="24"/>
+          <w:szCs w:val="24"/>
+        </w:rPr>
+      </w:pPr>
+      <w:proofErr w:type="spellStart"/>
+      <w:r>
+        <w:rPr>
+          <w:rFonts w:ascii="Times New Roman" w:hAnsi="Times New Roman" w:cs="Times New Roman"/>
+          <w:sz w:val="24"/>
+          <w:szCs w:val="24"/>
+        </w:rPr>
+        <w:t>lingFollower</w:t>
+      </w:r>
+      <w:proofErr w:type="spellEnd"/>
+      <w:r>
+        <w:rPr>
+          <w:rFonts w:ascii="Times New Roman" w:hAnsi="Times New Roman" w:cs="Times New Roman"/>
+          <w:sz w:val="24"/>
+          <w:szCs w:val="24"/>
+        </w:rPr>
+        <w:t xml:space="preserve"> = ['PICO', 'NANO', 'MICRO', 'MEDIUM']</w:t>
+      </w:r>
+    </w:p>
+    <w:p>
+      <w:pPr>
+        <w:pStyle w:val="ListParagraph"/>
+        <w:numPr>
+          <w:ilvl w:val="0"/>
+          <w:numId w:val="3"/>
+        </w:numPr>
+        <w:ind w:left="851" w:firstLine="0"/>
+        <w:jc w:val="both"/>
+        <w:rPr>
+          <w:rFonts w:ascii="Times New Roman" w:hAnsi="Times New Roman" w:cs="Times New Roman"/>
+          <w:sz w:val="24"/>
+          <w:szCs w:val="24"/>
+        </w:rPr>
+      </w:pPr>
+      <w:proofErr w:type="spellStart"/>
+      <w:r>
+        <w:rPr>
+          <w:rFonts w:ascii="Times New Roman" w:hAnsi="Times New Roman" w:cs="Times New Roman"/>
+          <w:sz w:val="24"/>
+          <w:szCs w:val="24"/>
+        </w:rPr>
+        <w:t>lingEngagement</w:t>
+      </w:r>
+      <w:proofErr w:type="spellEnd"/>
+      <w:r>
+        <w:rPr>
+          <w:rFonts w:ascii="Times New Roman" w:hAnsi="Times New Roman" w:cs="Times New Roman"/>
+          <w:sz w:val="24"/>
+          <w:szCs w:val="24"/>
+        </w:rPr>
+        <w:t xml:space="preserve"> = ['NANO', 'MICRO', 'MEDIUM', 'MEGA']</w:t>
+      </w:r>
+    </w:p>
+    <w:p>
+      <w:pPr>
+        <w:pStyle w:val="ListParagraph"/>
+        <w:ind w:left="851"/>
+        <w:jc w:val="both"/>
+        <w:rPr>
+          <w:rFonts w:ascii="Times New Roman" w:hAnsi="Times New Roman" w:cs="Times New Roman"/>
+          <w:sz w:val="24"/>
+          <w:szCs w:val="24"/>
+        </w:rPr>
+      </w:pPr>
+    </w:p>
+    <w:p>
+      <w:pPr>
+        <w:pStyle w:val="ListParagraph"/>
+        <w:ind w:left="709"/>
+        <w:jc w:val="both"/>
+        <w:rPr>
+          <w:rFonts w:ascii="Times New Roman" w:hAnsi="Times New Roman" w:cs="Times New Roman"/>
+          <w:sz w:val="24"/>
+          <w:szCs w:val="24"/>
+        </w:rPr>
+      </w:pPr>
+      <w:proofErr w:type="spellStart"/>
+      <w:r>
+        <w:rPr>
+          <w:rFonts w:ascii="Times New Roman" w:hAnsi="Times New Roman" w:cs="Times New Roman"/>
+          <w:sz w:val="24"/>
+          <w:szCs w:val="24"/>
+        </w:rPr>
+        <w:t>Jadi</w:t>
+      </w:r>
+      <w:proofErr w:type="spellEnd"/>
+      <w:r>
+        <w:rPr>
+          <w:rFonts w:ascii="Times New Roman" w:hAnsi="Times New Roman" w:cs="Times New Roman"/>
+          <w:sz w:val="24"/>
+          <w:szCs w:val="24"/>
+        </w:rPr>
+        <w:t xml:space="preserve"> </w:t>
+      </w:r>
+      <w:proofErr w:type="spellStart"/>
+      <w:r>
+        <w:rPr>
+          <w:rFonts w:ascii="Times New Roman" w:hAnsi="Times New Roman" w:cs="Times New Roman"/>
+          <w:sz w:val="24"/>
+          <w:szCs w:val="24"/>
+        </w:rPr>
+        <w:t>untuk</w:t>
+      </w:r>
+      <w:proofErr w:type="spellEnd"/>
+      <w:r>
+        <w:rPr>
+          <w:rFonts w:ascii="Times New Roman" w:hAnsi="Times New Roman" w:cs="Times New Roman"/>
+          <w:sz w:val="24"/>
+          <w:szCs w:val="24"/>
+        </w:rPr>
+        <w:t xml:space="preserve"> </w:t>
+      </w:r>
+      <w:proofErr w:type="spellStart"/>
+      <w:r>
+        <w:rPr>
+          <w:rFonts w:ascii="Times New Roman" w:hAnsi="Times New Roman" w:cs="Times New Roman"/>
+          <w:sz w:val="24"/>
+          <w:szCs w:val="24"/>
+        </w:rPr>
+        <w:t>batas</w:t>
+      </w:r>
+      <w:proofErr w:type="spellEnd"/>
+      <w:r>
+        <w:rPr>
+          <w:rFonts w:ascii="Times New Roman" w:hAnsi="Times New Roman" w:cs="Times New Roman"/>
+          <w:sz w:val="24"/>
+          <w:szCs w:val="24"/>
+        </w:rPr>
+        <w:t xml:space="preserve"> </w:t>
+      </w:r>
+      <w:r>
+        <w:rPr>
+          <w:rFonts w:ascii="Times New Roman" w:hAnsi="Times New Roman" w:cs="Times New Roman"/>
+          <w:b/>
+          <w:bCs/>
+          <w:sz w:val="24"/>
+          <w:szCs w:val="24"/>
+        </w:rPr>
+        <w:t>Pico</w:t>
+      </w:r>
+      <w:r>
+        <w:rPr>
+          <w:rFonts w:ascii="Times New Roman" w:hAnsi="Times New Roman" w:cs="Times New Roman"/>
+          <w:sz w:val="24"/>
+          <w:szCs w:val="24"/>
+        </w:rPr>
+        <w:t xml:space="preserve"> </w:t>
+      </w:r>
+      <w:proofErr w:type="spellStart"/>
+      <w:r>
+        <w:rPr>
+          <w:rFonts w:ascii="Times New Roman" w:hAnsi="Times New Roman" w:cs="Times New Roman"/>
+          <w:sz w:val="24"/>
+          <w:szCs w:val="24"/>
+        </w:rPr>
+        <w:t>adalah</w:t>
+      </w:r>
+      <w:proofErr w:type="spellEnd"/>
+      <w:r>
+        <w:rPr>
+          <w:rFonts w:ascii="Times New Roman" w:hAnsi="Times New Roman" w:cs="Times New Roman"/>
+          <w:sz w:val="24"/>
+          <w:szCs w:val="24"/>
+        </w:rPr>
+        <w:t xml:space="preserve"> </w:t>
+      </w:r>
+      <w:proofErr w:type="spellStart"/>
+      <w:r>
+        <w:rPr>
+          <w:rFonts w:ascii="Times New Roman" w:hAnsi="Times New Roman" w:cs="Times New Roman"/>
+          <w:sz w:val="24"/>
+          <w:szCs w:val="24"/>
+        </w:rPr>
+        <w:t>dari</w:t>
+      </w:r>
+      <w:proofErr w:type="spellEnd"/>
+      <w:r>
+        <w:rPr>
+          <w:rFonts w:ascii="Times New Roman" w:hAnsi="Times New Roman" w:cs="Times New Roman"/>
+          <w:sz w:val="24"/>
+          <w:szCs w:val="24"/>
+        </w:rPr>
+        <w:t xml:space="preserve"> follower </w:t>
+      </w:r>
+      <w:proofErr w:type="spellStart"/>
+      <w:r>
+        <w:rPr>
+          <w:rFonts w:ascii="Times New Roman" w:hAnsi="Times New Roman" w:cs="Times New Roman"/>
+          <w:sz w:val="24"/>
+          <w:szCs w:val="24"/>
+        </w:rPr>
+        <w:t>adalah</w:t>
+      </w:r>
+      <w:proofErr w:type="spellEnd"/>
+      <w:r>
+        <w:rPr>
+          <w:rFonts w:ascii="Times New Roman" w:hAnsi="Times New Roman" w:cs="Times New Roman"/>
+          <w:sz w:val="24"/>
+          <w:szCs w:val="24"/>
+        </w:rPr>
+        <w:t xml:space="preserve"> 0 </w:t>
+      </w:r>
+      <w:proofErr w:type="spellStart"/>
+      <w:r>
+        <w:rPr>
+          <w:rFonts w:ascii="Times New Roman" w:hAnsi="Times New Roman" w:cs="Times New Roman"/>
+          <w:sz w:val="24"/>
+          <w:szCs w:val="24"/>
+        </w:rPr>
+        <w:t>sampai</w:t>
+      </w:r>
+      <w:proofErr w:type="spellEnd"/>
+      <w:r>
+        <w:rPr>
+          <w:rFonts w:ascii="Times New Roman" w:hAnsi="Times New Roman" w:cs="Times New Roman"/>
+          <w:sz w:val="24"/>
+          <w:szCs w:val="24"/>
+        </w:rPr>
+        <w:t xml:space="preserve"> 10000, </w:t>
+      </w:r>
+      <w:proofErr w:type="spellStart"/>
+      <w:r>
+        <w:rPr>
+          <w:rFonts w:ascii="Times New Roman" w:hAnsi="Times New Roman" w:cs="Times New Roman"/>
+          <w:sz w:val="24"/>
+          <w:szCs w:val="24"/>
+        </w:rPr>
+        <w:t>kemudian</w:t>
+      </w:r>
+      <w:proofErr w:type="spellEnd"/>
+      <w:r>
+        <w:rPr>
+          <w:rFonts w:ascii="Times New Roman" w:hAnsi="Times New Roman" w:cs="Times New Roman"/>
+          <w:sz w:val="24"/>
+          <w:szCs w:val="24"/>
+        </w:rPr>
+        <w:t xml:space="preserve"> </w:t>
+      </w:r>
+      <w:r>
+        <w:rPr>
+          <w:rFonts w:ascii="Times New Roman" w:hAnsi="Times New Roman" w:cs="Times New Roman"/>
+          <w:b/>
+          <w:bCs/>
+          <w:sz w:val="24"/>
+          <w:szCs w:val="24"/>
+        </w:rPr>
+        <w:t xml:space="preserve">Nano </w:t>
+      </w:r>
+      <w:proofErr w:type="spellStart"/>
+      <w:r>
+        <w:rPr>
+          <w:rFonts w:ascii="Times New Roman" w:hAnsi="Times New Roman" w:cs="Times New Roman"/>
+          <w:sz w:val="24"/>
+          <w:szCs w:val="24"/>
+        </w:rPr>
+        <w:t>dari</w:t>
+      </w:r>
+      <w:proofErr w:type="spellEnd"/>
+      <w:r>
+        <w:rPr>
+          <w:rFonts w:ascii="Times New Roman" w:hAnsi="Times New Roman" w:cs="Times New Roman"/>
+          <w:sz w:val="24"/>
+          <w:szCs w:val="24"/>
+        </w:rPr>
+        <w:t xml:space="preserve"> range 4000 h</w:t>
+      </w:r>
+      <w:proofErr w:type="spellStart"/>
+      <w:r>
+        <w:rPr>
+          <w:rFonts w:ascii="Times New Roman" w:hAnsi="Times New Roman" w:cs="Times New Roman"/>
+          <w:sz w:val="24"/>
+          <w:szCs w:val="24"/>
+        </w:rPr>
+        <w:t>ingga</w:t>
+      </w:r>
+      <w:proofErr w:type="spellEnd"/>
+      <w:r>
+        <w:rPr>
+          <w:rFonts w:ascii="Times New Roman" w:hAnsi="Times New Roman" w:cs="Times New Roman"/>
+          <w:sz w:val="24"/>
+          <w:szCs w:val="24"/>
+        </w:rPr>
+        <w:t xml:space="preserve"> 41000, </w:t>
+      </w:r>
+      <w:r>
+        <w:rPr>
+          <w:rFonts w:ascii="Times New Roman" w:hAnsi="Times New Roman" w:cs="Times New Roman"/>
+          <w:b/>
+          <w:bCs/>
+          <w:sz w:val="24"/>
+          <w:szCs w:val="24"/>
+        </w:rPr>
+        <w:t xml:space="preserve">Micro </w:t>
+      </w:r>
+      <w:proofErr w:type="spellStart"/>
+      <w:r>
+        <w:rPr>
+          <w:rFonts w:ascii="Times New Roman" w:hAnsi="Times New Roman" w:cs="Times New Roman"/>
+          <w:sz w:val="24"/>
+          <w:szCs w:val="24"/>
+        </w:rPr>
+        <w:t>ada</w:t>
+      </w:r>
+      <w:proofErr w:type="spellEnd"/>
+      <w:r>
+        <w:rPr>
+          <w:rFonts w:ascii="Times New Roman" w:hAnsi="Times New Roman" w:cs="Times New Roman"/>
+          <w:sz w:val="24"/>
+          <w:szCs w:val="24"/>
+        </w:rPr>
+        <w:t xml:space="preserve"> </w:t>
+      </w:r>
+      <w:proofErr w:type="spellStart"/>
+      <w:r>
+        <w:rPr>
+          <w:rFonts w:ascii="Times New Roman" w:hAnsi="Times New Roman" w:cs="Times New Roman"/>
+          <w:sz w:val="24"/>
+          <w:szCs w:val="24"/>
+        </w:rPr>
+        <w:t>dari</w:t>
+      </w:r>
+      <w:proofErr w:type="spellEnd"/>
+      <w:r>
+        <w:rPr>
+          <w:rFonts w:ascii="Times New Roman" w:hAnsi="Times New Roman" w:cs="Times New Roman"/>
+          <w:sz w:val="24"/>
+          <w:szCs w:val="24"/>
+        </w:rPr>
+        <w:t xml:space="preserve"> range 23000 </w:t>
+      </w:r>
+      <w:proofErr w:type="spellStart"/>
+      <w:r>
+        <w:rPr>
+          <w:rFonts w:ascii="Times New Roman" w:hAnsi="Times New Roman" w:cs="Times New Roman"/>
+          <w:sz w:val="24"/>
+          <w:szCs w:val="24"/>
+        </w:rPr>
+        <w:t>hingga</w:t>
+      </w:r>
+      <w:proofErr w:type="spellEnd"/>
+      <w:r>
+        <w:rPr>
+          <w:rFonts w:ascii="Times New Roman" w:hAnsi="Times New Roman" w:cs="Times New Roman"/>
+          <w:sz w:val="24"/>
+          <w:szCs w:val="24"/>
+        </w:rPr>
+        <w:t xml:space="preserve"> 79000, dan yang </w:t>
+      </w:r>
+      <w:proofErr w:type="spellStart"/>
+      <w:r>
+        <w:rPr>
+          <w:rFonts w:ascii="Times New Roman" w:hAnsi="Times New Roman" w:cs="Times New Roman"/>
+          <w:sz w:val="24"/>
+          <w:szCs w:val="24"/>
+        </w:rPr>
+        <w:t>terakhir</w:t>
+      </w:r>
+      <w:proofErr w:type="spellEnd"/>
+      <w:r>
+        <w:rPr>
+          <w:rFonts w:ascii="Times New Roman" w:hAnsi="Times New Roman" w:cs="Times New Roman"/>
+          <w:sz w:val="24"/>
+          <w:szCs w:val="24"/>
+        </w:rPr>
+        <w:t xml:space="preserve"> </w:t>
+      </w:r>
+      <w:r>
+        <w:rPr>
+          <w:rFonts w:ascii="Times New Roman" w:hAnsi="Times New Roman" w:cs="Times New Roman"/>
+          <w:b/>
+          <w:bCs/>
+          <w:sz w:val="24"/>
+          <w:szCs w:val="24"/>
+        </w:rPr>
+        <w:t xml:space="preserve">Medium </w:t>
+      </w:r>
+      <w:proofErr w:type="spellStart"/>
+      <w:r>
+        <w:rPr>
+          <w:rFonts w:ascii="Times New Roman" w:hAnsi="Times New Roman" w:cs="Times New Roman"/>
+          <w:sz w:val="24"/>
+          <w:szCs w:val="24"/>
+        </w:rPr>
+        <w:t>dari</w:t>
+      </w:r>
+      <w:proofErr w:type="spellEnd"/>
+      <w:r>
+        <w:rPr>
+          <w:rFonts w:ascii="Times New Roman" w:hAnsi="Times New Roman" w:cs="Times New Roman"/>
+          <w:sz w:val="24"/>
+          <w:szCs w:val="24"/>
+        </w:rPr>
+        <w:t xml:space="preserve"> range 57000 </w:t>
+      </w:r>
+      <w:proofErr w:type="spellStart"/>
+      <w:r>
+        <w:rPr>
+          <w:rFonts w:ascii="Times New Roman" w:hAnsi="Times New Roman" w:cs="Times New Roman"/>
+          <w:sz w:val="24"/>
+          <w:szCs w:val="24"/>
+        </w:rPr>
+        <w:t>hingga</w:t>
+      </w:r>
+      <w:proofErr w:type="spellEnd"/>
+      <w:r>
+        <w:rPr>
+          <w:rFonts w:ascii="Times New Roman" w:hAnsi="Times New Roman" w:cs="Times New Roman"/>
+          <w:sz w:val="24"/>
+          <w:szCs w:val="24"/>
+        </w:rPr>
+        <w:t xml:space="preserve"> 100000. </w:t>
+      </w:r>
+    </w:p>
+    <w:p>
+      <w:pPr>
+        <w:pStyle w:val="ListParagraph"/>
+        <w:ind w:left="709"/>
+        <w:jc w:val="both"/>
+        <w:rPr>
+          <w:rFonts w:ascii="Times New Roman" w:hAnsi="Times New Roman" w:cs="Times New Roman"/>
+          <w:sz w:val="24"/>
+          <w:szCs w:val="24"/>
+        </w:rPr>
+      </w:pPr>
+      <w:proofErr w:type="spellStart"/>
+      <w:r>
+        <w:rPr>
+          <w:rFonts w:ascii="Times New Roman" w:hAnsi="Times New Roman" w:cs="Times New Roman"/>
+          <w:sz w:val="24"/>
+          <w:szCs w:val="24"/>
+        </w:rPr>
+        <w:t>Lalu</w:t>
+      </w:r>
+      <w:proofErr w:type="spellEnd"/>
+      <w:r>
+        <w:rPr>
+          <w:rFonts w:ascii="Times New Roman" w:hAnsi="Times New Roman" w:cs="Times New Roman"/>
+          <w:sz w:val="24"/>
+          <w:szCs w:val="24"/>
+        </w:rPr>
+        <w:t xml:space="preserve"> </w:t>
+      </w:r>
+      <w:proofErr w:type="spellStart"/>
+      <w:r>
+        <w:rPr>
+          <w:rFonts w:ascii="Times New Roman" w:hAnsi="Times New Roman" w:cs="Times New Roman"/>
+          <w:sz w:val="24"/>
+          <w:szCs w:val="24"/>
+        </w:rPr>
+        <w:t>untuk</w:t>
+      </w:r>
+      <w:proofErr w:type="spellEnd"/>
+      <w:r>
+        <w:rPr>
+          <w:rFonts w:ascii="Times New Roman" w:hAnsi="Times New Roman" w:cs="Times New Roman"/>
+          <w:sz w:val="24"/>
+          <w:szCs w:val="24"/>
+        </w:rPr>
+        <w:t xml:space="preserve"> </w:t>
+      </w:r>
+      <w:proofErr w:type="spellStart"/>
+      <w:r>
+        <w:rPr>
+          <w:rFonts w:ascii="Times New Roman" w:hAnsi="Times New Roman" w:cs="Times New Roman"/>
+          <w:sz w:val="24"/>
+          <w:szCs w:val="24"/>
+        </w:rPr>
+        <w:t>batas</w:t>
+      </w:r>
+      <w:proofErr w:type="spellEnd"/>
+      <w:r>
+        <w:rPr>
+          <w:rFonts w:ascii="Times New Roman" w:hAnsi="Times New Roman" w:cs="Times New Roman"/>
+          <w:sz w:val="24"/>
+          <w:szCs w:val="24"/>
+        </w:rPr>
+        <w:t xml:space="preserve"> </w:t>
+      </w:r>
+      <w:r>
+        <w:rPr>
+          <w:rFonts w:ascii="Times New Roman" w:hAnsi="Times New Roman" w:cs="Times New Roman"/>
+          <w:b/>
+          <w:bCs/>
+          <w:sz w:val="24"/>
+          <w:szCs w:val="24"/>
+        </w:rPr>
+        <w:t>Nano</w:t>
+      </w:r>
+      <w:r>
+        <w:rPr>
+          <w:rFonts w:ascii="Times New Roman" w:hAnsi="Times New Roman" w:cs="Times New Roman"/>
+          <w:sz w:val="24"/>
+          <w:szCs w:val="24"/>
+        </w:rPr>
+        <w:t xml:space="preserve"> </w:t>
+      </w:r>
+      <w:proofErr w:type="spellStart"/>
+      <w:r>
+        <w:rPr>
+          <w:rFonts w:ascii="Times New Roman" w:hAnsi="Times New Roman" w:cs="Times New Roman"/>
+          <w:sz w:val="24"/>
+          <w:szCs w:val="24"/>
+        </w:rPr>
+        <w:t>adalah</w:t>
+      </w:r>
+      <w:proofErr w:type="spellEnd"/>
+      <w:r>
+        <w:rPr>
+          <w:rFonts w:ascii="Times New Roman" w:hAnsi="Times New Roman" w:cs="Times New Roman"/>
+          <w:sz w:val="24"/>
+          <w:szCs w:val="24"/>
+        </w:rPr>
+        <w:t xml:space="preserve"> </w:t>
+      </w:r>
+      <w:proofErr w:type="spellStart"/>
+      <w:r>
+        <w:rPr>
+          <w:rFonts w:ascii="Times New Roman" w:hAnsi="Times New Roman" w:cs="Times New Roman"/>
+          <w:sz w:val="24"/>
+          <w:szCs w:val="24"/>
+        </w:rPr>
+        <w:t>dari</w:t>
+      </w:r>
+      <w:proofErr w:type="spellEnd"/>
+      <w:r>
+        <w:rPr>
+          <w:rFonts w:ascii="Times New Roman" w:hAnsi="Times New Roman" w:cs="Times New Roman"/>
+          <w:sz w:val="24"/>
+          <w:szCs w:val="24"/>
+        </w:rPr>
+        <w:t xml:space="preserve"> </w:t>
+      </w:r>
+      <w:r>
+        <w:rPr>
+          <w:rFonts w:ascii="Times New Roman" w:hAnsi="Times New Roman" w:cs="Times New Roman"/>
+          <w:sz w:val="24"/>
+          <w:szCs w:val="24"/>
+        </w:rPr>
+        <w:t>engagement</w:t>
+      </w:r>
+      <w:r>
+        <w:rPr>
+          <w:rFonts w:ascii="Times New Roman" w:hAnsi="Times New Roman" w:cs="Times New Roman"/>
+          <w:sz w:val="24"/>
+          <w:szCs w:val="24"/>
+        </w:rPr>
+        <w:t xml:space="preserve"> </w:t>
+      </w:r>
+      <w:proofErr w:type="spellStart"/>
+      <w:r>
+        <w:rPr>
+          <w:rFonts w:ascii="Times New Roman" w:hAnsi="Times New Roman" w:cs="Times New Roman"/>
+          <w:sz w:val="24"/>
+          <w:szCs w:val="24"/>
+        </w:rPr>
+        <w:t>adalah</w:t>
+      </w:r>
+      <w:proofErr w:type="spellEnd"/>
+      <w:r>
+        <w:rPr>
+          <w:rFonts w:ascii="Times New Roman" w:hAnsi="Times New Roman" w:cs="Times New Roman"/>
+          <w:sz w:val="24"/>
+          <w:szCs w:val="24"/>
+        </w:rPr>
+        <w:t xml:space="preserve"> 0 </w:t>
+      </w:r>
+      <w:proofErr w:type="spellStart"/>
+      <w:r>
+        <w:rPr>
+          <w:rFonts w:ascii="Times New Roman" w:hAnsi="Times New Roman" w:cs="Times New Roman"/>
+          <w:sz w:val="24"/>
+          <w:szCs w:val="24"/>
+        </w:rPr>
+        <w:t>sampai</w:t>
+      </w:r>
+      <w:proofErr w:type="spellEnd"/>
+      <w:r>
+        <w:rPr>
+          <w:rFonts w:ascii="Times New Roman" w:hAnsi="Times New Roman" w:cs="Times New Roman"/>
+          <w:sz w:val="24"/>
+          <w:szCs w:val="24"/>
+        </w:rPr>
+        <w:t xml:space="preserve"> </w:t>
+      </w:r>
+      <w:r>
+        <w:rPr>
+          <w:rFonts w:ascii="Times New Roman" w:hAnsi="Times New Roman" w:cs="Times New Roman"/>
+          <w:sz w:val="24"/>
+          <w:szCs w:val="24"/>
+        </w:rPr>
+        <w:t>1.5</w:t>
+      </w:r>
+      <w:r>
+        <w:rPr>
+          <w:rFonts w:ascii="Times New Roman" w:hAnsi="Times New Roman" w:cs="Times New Roman"/>
+          <w:sz w:val="24"/>
+          <w:szCs w:val="24"/>
+        </w:rPr>
+        <w:t xml:space="preserve">, </w:t>
+      </w:r>
+      <w:proofErr w:type="spellStart"/>
+      <w:r>
+        <w:rPr>
+          <w:rFonts w:ascii="Times New Roman" w:hAnsi="Times New Roman" w:cs="Times New Roman"/>
+          <w:sz w:val="24"/>
+          <w:szCs w:val="24"/>
+        </w:rPr>
+        <w:t>kemudian</w:t>
+      </w:r>
+      <w:proofErr w:type="spellEnd"/>
+      <w:r>
+        <w:rPr>
+          <w:rFonts w:ascii="Times New Roman" w:hAnsi="Times New Roman" w:cs="Times New Roman"/>
+          <w:sz w:val="24"/>
+          <w:szCs w:val="24"/>
+        </w:rPr>
+        <w:t xml:space="preserve"> </w:t>
+      </w:r>
+      <w:r>
+        <w:rPr>
+          <w:rFonts w:ascii="Times New Roman" w:hAnsi="Times New Roman" w:cs="Times New Roman"/>
+          <w:b/>
+          <w:bCs/>
+          <w:sz w:val="24"/>
+          <w:szCs w:val="24"/>
+        </w:rPr>
+        <w:t>Micro</w:t>
+      </w:r>
+      <w:r>
+        <w:rPr>
+          <w:rFonts w:ascii="Times New Roman" w:hAnsi="Times New Roman" w:cs="Times New Roman"/>
+          <w:b/>
+          <w:bCs/>
+          <w:sz w:val="24"/>
+          <w:szCs w:val="24"/>
+        </w:rPr>
+        <w:t xml:space="preserve"> </w:t>
+      </w:r>
+      <w:proofErr w:type="spellStart"/>
+      <w:r>
+        <w:rPr>
+          <w:rFonts w:ascii="Times New Roman" w:hAnsi="Times New Roman" w:cs="Times New Roman"/>
+          <w:sz w:val="24"/>
+          <w:szCs w:val="24"/>
+        </w:rPr>
+        <w:t>dari</w:t>
+      </w:r>
+      <w:proofErr w:type="spellEnd"/>
+      <w:r>
+        <w:rPr>
+          <w:rFonts w:ascii="Times New Roman" w:hAnsi="Times New Roman" w:cs="Times New Roman"/>
+          <w:sz w:val="24"/>
+          <w:szCs w:val="24"/>
+        </w:rPr>
+        <w:t xml:space="preserve"> range </w:t>
+      </w:r>
+      <w:r>
+        <w:rPr>
+          <w:rFonts w:ascii="Times New Roman" w:hAnsi="Times New Roman" w:cs="Times New Roman"/>
+          <w:sz w:val="24"/>
+          <w:szCs w:val="24"/>
+        </w:rPr>
+        <w:t>0.4</w:t>
+      </w:r>
+      <w:r>
+        <w:rPr>
+          <w:rFonts w:ascii="Times New Roman" w:hAnsi="Times New Roman" w:cs="Times New Roman"/>
+          <w:sz w:val="24"/>
+          <w:szCs w:val="24"/>
+        </w:rPr>
+        <w:t xml:space="preserve"> </w:t>
+      </w:r>
+      <w:proofErr w:type="spellStart"/>
+      <w:r>
+        <w:rPr>
+          <w:rFonts w:ascii="Times New Roman" w:hAnsi="Times New Roman" w:cs="Times New Roman"/>
+          <w:sz w:val="24"/>
+          <w:szCs w:val="24"/>
+        </w:rPr>
+        <w:t>hingga</w:t>
+      </w:r>
+      <w:proofErr w:type="spellEnd"/>
+      <w:r>
+        <w:rPr>
+          <w:rFonts w:ascii="Times New Roman" w:hAnsi="Times New Roman" w:cs="Times New Roman"/>
+          <w:sz w:val="24"/>
+          <w:szCs w:val="24"/>
+        </w:rPr>
+        <w:t xml:space="preserve"> </w:t>
+      </w:r>
+      <w:r>
+        <w:rPr>
+          <w:rFonts w:ascii="Times New Roman" w:hAnsi="Times New Roman" w:cs="Times New Roman"/>
+          <w:sz w:val="24"/>
+          <w:szCs w:val="24"/>
+        </w:rPr>
+        <w:t>4.3</w:t>
+      </w:r>
+      <w:r>
+        <w:rPr>
+          <w:rFonts w:ascii="Times New Roman" w:hAnsi="Times New Roman" w:cs="Times New Roman"/>
+          <w:sz w:val="24"/>
+          <w:szCs w:val="24"/>
+        </w:rPr>
+        <w:t xml:space="preserve">, </w:t>
+      </w:r>
+      <w:proofErr w:type="gramStart"/>
+      <w:r>
+        <w:rPr>
+          <w:rFonts w:ascii="Times New Roman" w:hAnsi="Times New Roman" w:cs="Times New Roman"/>
+          <w:b/>
+          <w:bCs/>
+          <w:sz w:val="24"/>
+          <w:szCs w:val="24"/>
+        </w:rPr>
+        <w:t xml:space="preserve">Medium </w:t>
+      </w:r>
+      <w:r>
+        <w:rPr>
+          <w:rFonts w:ascii="Times New Roman" w:hAnsi="Times New Roman" w:cs="Times New Roman"/>
+          <w:b/>
+          <w:bCs/>
+          <w:sz w:val="24"/>
+          <w:szCs w:val="24"/>
+        </w:rPr>
+        <w:t xml:space="preserve"> </w:t>
+      </w:r>
+      <w:proofErr w:type="spellStart"/>
+      <w:r>
+        <w:rPr>
+          <w:rFonts w:ascii="Times New Roman" w:hAnsi="Times New Roman" w:cs="Times New Roman"/>
+          <w:sz w:val="24"/>
+          <w:szCs w:val="24"/>
+        </w:rPr>
+        <w:t>ada</w:t>
+      </w:r>
+      <w:proofErr w:type="spellEnd"/>
+      <w:proofErr w:type="gramEnd"/>
+      <w:r>
+        <w:rPr>
+          <w:rFonts w:ascii="Times New Roman" w:hAnsi="Times New Roman" w:cs="Times New Roman"/>
+          <w:sz w:val="24"/>
+          <w:szCs w:val="24"/>
+        </w:rPr>
+        <w:t xml:space="preserve"> </w:t>
+      </w:r>
+      <w:proofErr w:type="spellStart"/>
+      <w:r>
+        <w:rPr>
+          <w:rFonts w:ascii="Times New Roman" w:hAnsi="Times New Roman" w:cs="Times New Roman"/>
+          <w:sz w:val="24"/>
+          <w:szCs w:val="24"/>
+        </w:rPr>
+        <w:t>dari</w:t>
+      </w:r>
+      <w:proofErr w:type="spellEnd"/>
+      <w:r>
+        <w:rPr>
+          <w:rFonts w:ascii="Times New Roman" w:hAnsi="Times New Roman" w:cs="Times New Roman"/>
+          <w:sz w:val="24"/>
+          <w:szCs w:val="24"/>
+        </w:rPr>
+        <w:t xml:space="preserve"> range </w:t>
+      </w:r>
+      <w:r>
+        <w:rPr>
+          <w:rFonts w:ascii="Times New Roman" w:hAnsi="Times New Roman" w:cs="Times New Roman"/>
+          <w:sz w:val="24"/>
+          <w:szCs w:val="24"/>
+        </w:rPr>
+        <w:t>1.5</w:t>
+      </w:r>
+      <w:r>
+        <w:rPr>
+          <w:rFonts w:ascii="Times New Roman" w:hAnsi="Times New Roman" w:cs="Times New Roman"/>
+          <w:sz w:val="24"/>
+          <w:szCs w:val="24"/>
+        </w:rPr>
+        <w:t xml:space="preserve"> </w:t>
+      </w:r>
+      <w:proofErr w:type="spellStart"/>
+      <w:r>
+        <w:rPr>
+          <w:rFonts w:ascii="Times New Roman" w:hAnsi="Times New Roman" w:cs="Times New Roman"/>
+          <w:sz w:val="24"/>
+          <w:szCs w:val="24"/>
+        </w:rPr>
+        <w:t>hingga</w:t>
+      </w:r>
+      <w:proofErr w:type="spellEnd"/>
+      <w:r>
+        <w:rPr>
+          <w:rFonts w:ascii="Times New Roman" w:hAnsi="Times New Roman" w:cs="Times New Roman"/>
+          <w:sz w:val="24"/>
+          <w:szCs w:val="24"/>
+        </w:rPr>
+        <w:t xml:space="preserve"> </w:t>
+      </w:r>
+      <w:r>
+        <w:rPr>
+          <w:rFonts w:ascii="Times New Roman" w:hAnsi="Times New Roman" w:cs="Times New Roman"/>
+          <w:sz w:val="24"/>
+          <w:szCs w:val="24"/>
+        </w:rPr>
+        <w:t>7.9</w:t>
+      </w:r>
+      <w:r>
+        <w:rPr>
+          <w:rFonts w:ascii="Times New Roman" w:hAnsi="Times New Roman" w:cs="Times New Roman"/>
+          <w:sz w:val="24"/>
+          <w:szCs w:val="24"/>
+        </w:rPr>
+        <w:t xml:space="preserve">, dan yang </w:t>
+      </w:r>
+      <w:proofErr w:type="spellStart"/>
+      <w:r>
+        <w:rPr>
+          <w:rFonts w:ascii="Times New Roman" w:hAnsi="Times New Roman" w:cs="Times New Roman"/>
+          <w:sz w:val="24"/>
+          <w:szCs w:val="24"/>
+        </w:rPr>
+        <w:t>terakhir</w:t>
+      </w:r>
+      <w:proofErr w:type="spellEnd"/>
+      <w:r>
+        <w:rPr>
+          <w:rFonts w:ascii="Times New Roman" w:hAnsi="Times New Roman" w:cs="Times New Roman"/>
+          <w:sz w:val="24"/>
+          <w:szCs w:val="24"/>
+        </w:rPr>
+        <w:t xml:space="preserve"> </w:t>
+      </w:r>
+      <w:r>
+        <w:rPr>
+          <w:rFonts w:ascii="Times New Roman" w:hAnsi="Times New Roman" w:cs="Times New Roman"/>
+          <w:b/>
+          <w:bCs/>
+          <w:sz w:val="24"/>
+          <w:szCs w:val="24"/>
+        </w:rPr>
+        <w:t>Meg</w:t>
+      </w:r>
+      <w:r>
+        <w:rPr>
+          <w:rFonts w:ascii="Times New Roman" w:hAnsi="Times New Roman" w:cs="Times New Roman"/>
+          <w:b/>
+          <w:bCs/>
+          <w:sz w:val="24"/>
+          <w:szCs w:val="24"/>
+        </w:rPr>
+        <w:t>a</w:t>
+      </w:r>
+      <w:r>
+        <w:rPr>
+          <w:rFonts w:ascii="Times New Roman" w:hAnsi="Times New Roman" w:cs="Times New Roman"/>
+          <w:b/>
+          <w:bCs/>
+          <w:sz w:val="24"/>
+          <w:szCs w:val="24"/>
+        </w:rPr>
+        <w:t xml:space="preserve"> </w:t>
+      </w:r>
+      <w:r>
+        <w:rPr>
+          <w:rFonts w:ascii="Times New Roman" w:hAnsi="Times New Roman" w:cs="Times New Roman"/>
+          <w:b/>
+          <w:bCs/>
+          <w:sz w:val="24"/>
+          <w:szCs w:val="24"/>
+        </w:rPr>
+        <w:t xml:space="preserve"> </w:t>
+      </w:r>
+      <w:proofErr w:type="spellStart"/>
+      <w:r>
+        <w:rPr>
+          <w:rFonts w:ascii="Times New Roman" w:hAnsi="Times New Roman" w:cs="Times New Roman"/>
+          <w:sz w:val="24"/>
+          <w:szCs w:val="24"/>
+        </w:rPr>
+        <w:t>dari</w:t>
+      </w:r>
+      <w:proofErr w:type="spellEnd"/>
+      <w:r>
+        <w:rPr>
+          <w:rFonts w:ascii="Times New Roman" w:hAnsi="Times New Roman" w:cs="Times New Roman"/>
+          <w:sz w:val="24"/>
+          <w:szCs w:val="24"/>
+        </w:rPr>
+        <w:t xml:space="preserve"> range </w:t>
+      </w:r>
+      <w:r>
+        <w:rPr>
+          <w:rFonts w:ascii="Times New Roman" w:hAnsi="Times New Roman" w:cs="Times New Roman"/>
+          <w:sz w:val="24"/>
+          <w:szCs w:val="24"/>
+        </w:rPr>
+        <w:t>6.5</w:t>
+      </w:r>
+      <w:r>
+        <w:rPr>
+          <w:rFonts w:ascii="Times New Roman" w:hAnsi="Times New Roman" w:cs="Times New Roman"/>
+          <w:sz w:val="24"/>
+          <w:szCs w:val="24"/>
+        </w:rPr>
+        <w:t xml:space="preserve"> </w:t>
+      </w:r>
+      <w:proofErr w:type="spellStart"/>
+      <w:r>
+        <w:rPr>
+          <w:rFonts w:ascii="Times New Roman" w:hAnsi="Times New Roman" w:cs="Times New Roman"/>
+          <w:sz w:val="24"/>
+          <w:szCs w:val="24"/>
+        </w:rPr>
+        <w:t>hingga</w:t>
+      </w:r>
+      <w:proofErr w:type="spellEnd"/>
+      <w:r>
+        <w:rPr>
+          <w:rFonts w:ascii="Times New Roman" w:hAnsi="Times New Roman" w:cs="Times New Roman"/>
+          <w:sz w:val="24"/>
+          <w:szCs w:val="24"/>
+        </w:rPr>
+        <w:t xml:space="preserve"> 10</w:t>
+      </w:r>
+      <w:r>
+        <w:rPr>
+          <w:rFonts w:ascii="Times New Roman" w:hAnsi="Times New Roman" w:cs="Times New Roman"/>
+          <w:sz w:val="24"/>
+          <w:szCs w:val="24"/>
+        </w:rPr>
+        <w:t>.</w:t>
+      </w:r>
+    </w:p>
+    <w:p>
+      <w:pPr>
+        <w:pStyle w:val="ListParagraph"/>
+        <w:ind w:left="709"/>
+        <w:jc w:val="both"/>
+        <w:rPr>
+          <w:rFonts w:ascii="Times New Roman" w:hAnsi="Times New Roman" w:cs="Times New Roman"/>
+          <w:sz w:val="24"/>
+          <w:szCs w:val="24"/>
+        </w:rPr>
+      </w:pPr>
+    </w:p>
+    <w:p>
+      <w:pPr>
         <w:pStyle w:val="ListParagraph"/>
         <w:numPr>
           <w:ilvl w:val="0"/>
@@ -324,40 +1529,392 @@
       <w:pPr>
         <w:pStyle w:val="ListParagraph"/>
         <w:numPr>
-          <w:ilvl w:val="0"/>
+          <w:ilvl w:val="1"/>
           <w:numId w:val="2"/>
         </w:numPr>
         <w:jc w:val="both"/>
         <w:rPr>
           <w:rFonts w:ascii="Times New Roman" w:hAnsi="Times New Roman" w:cs="Times New Roman"/>
-          <w:b/>
-          <w:bCs/>
-          <w:sz w:val="24"/>
-          <w:szCs w:val="24"/>
-        </w:rPr>
-      </w:pPr>
-      <w:r>
-        <w:rPr>
-          <w:rFonts w:ascii="Times New Roman" w:hAnsi="Times New Roman" w:cs="Times New Roman"/>
-          <w:b/>
-          <w:bCs/>
-          <w:sz w:val="24"/>
-          <w:szCs w:val="24"/>
-        </w:rPr>
-        <w:t xml:space="preserve">Rule </w:t>
-      </w:r>
-      <w:proofErr w:type="spellStart"/>
-      <w:r>
-        <w:rPr>
-          <w:rFonts w:ascii="Times New Roman" w:hAnsi="Times New Roman" w:cs="Times New Roman"/>
-          <w:b/>
-          <w:bCs/>
-          <w:sz w:val="24"/>
-          <w:szCs w:val="24"/>
-        </w:rPr>
-        <w:t>Inferensi</w:t>
-      </w:r>
-      <w:proofErr w:type="spellEnd"/>
+          <w:sz w:val="24"/>
+          <w:szCs w:val="24"/>
+        </w:rPr>
+      </w:pPr>
+      <w:r>
+        <w:rPr>
+          <w:noProof/>
+        </w:rPr>
+        <w:drawing>
+          <wp:anchor distT="0" distB="0" distL="114300" distR="114300" simplePos="0" relativeHeight="251659264" behindDoc="0" locked="0" layoutInCell="1" allowOverlap="1" wp14:anchorId="6C5401CC" wp14:editId="41A60859">
+            <wp:simplePos x="0" y="0"/>
+            <wp:positionH relativeFrom="column">
+              <wp:posOffset>904875</wp:posOffset>
+            </wp:positionH>
+            <wp:positionV relativeFrom="paragraph">
+              <wp:posOffset>178435</wp:posOffset>
+            </wp:positionV>
+            <wp:extent cx="2790825" cy="2040255"/>
+            <wp:effectExtent l="0" t="0" r="9525" b="0"/>
+            <wp:wrapNone/>
+            <wp:docPr id="1" name="Picture 1"/>
+            <wp:cNvGraphicFramePr>
+              <a:graphicFrameLocks xmlns:a="http://schemas.openxmlformats.org/drawingml/2006/main" noChangeAspect="1"/>
+            </wp:cNvGraphicFramePr>
+            <a:graphic xmlns:a="http://schemas.openxmlformats.org/drawingml/2006/main">
+              <a:graphicData uri="http://schemas.openxmlformats.org/drawingml/2006/picture">
+                <pic:pic xmlns:pic="http://schemas.openxmlformats.org/drawingml/2006/picture">
+                  <pic:nvPicPr>
+                    <pic:cNvPr id="1" name=""/>
+                    <pic:cNvPicPr/>
+                  </pic:nvPicPr>
+                  <pic:blipFill>
+                    <a:blip r:embed="rId7">
+                      <a:extLst>
+                        <a:ext uri="{28A0092B-C50C-407E-A947-70E740481C1C}">
+                          <a14:useLocalDpi xmlns:a14="http://schemas.microsoft.com/office/drawing/2010/main" val="0"/>
+                        </a:ext>
+                      </a:extLst>
+                    </a:blip>
+                    <a:stretch>
+                      <a:fillRect/>
+                    </a:stretch>
+                  </pic:blipFill>
+                  <pic:spPr>
+                    <a:xfrm>
+                      <a:off x="0" y="0"/>
+                      <a:ext cx="2790825" cy="2040255"/>
+                    </a:xfrm>
+                    <a:prstGeom prst="rect">
+                      <a:avLst/>
+                    </a:prstGeom>
+                  </pic:spPr>
+                </pic:pic>
+              </a:graphicData>
+            </a:graphic>
+            <wp14:sizeRelH relativeFrom="page">
+              <wp14:pctWidth>0</wp14:pctWidth>
+            </wp14:sizeRelH>
+            <wp14:sizeRelV relativeFrom="page">
+              <wp14:pctHeight>0</wp14:pctHeight>
+            </wp14:sizeRelV>
+          </wp:anchor>
+        </w:drawing>
+      </w:r>
+      <w:r>
+        <w:rPr>
+          <w:rFonts w:ascii="Times New Roman" w:hAnsi="Times New Roman" w:cs="Times New Roman"/>
+          <w:sz w:val="24"/>
+          <w:szCs w:val="24"/>
+        </w:rPr>
+        <w:t>Follower</w:t>
+      </w:r>
+    </w:p>
+    <w:p>
+      <w:pPr>
+        <w:pStyle w:val="ListParagraph"/>
+        <w:ind w:left="1440"/>
+        <w:jc w:val="both"/>
+        <w:rPr>
+          <w:rFonts w:ascii="Times New Roman" w:hAnsi="Times New Roman" w:cs="Times New Roman"/>
+          <w:sz w:val="24"/>
+          <w:szCs w:val="24"/>
+        </w:rPr>
+      </w:pPr>
+    </w:p>
+    <w:p>
+      <w:pPr>
+        <w:pStyle w:val="ListParagraph"/>
+        <w:ind w:left="1440"/>
+        <w:jc w:val="both"/>
+        <w:rPr>
+          <w:rFonts w:ascii="Times New Roman" w:hAnsi="Times New Roman" w:cs="Times New Roman"/>
+          <w:sz w:val="24"/>
+          <w:szCs w:val="24"/>
+        </w:rPr>
+      </w:pPr>
+    </w:p>
+    <w:p>
+      <w:pPr>
+        <w:pStyle w:val="ListParagraph"/>
+        <w:ind w:left="1440"/>
+        <w:jc w:val="both"/>
+        <w:rPr>
+          <w:rFonts w:ascii="Times New Roman" w:hAnsi="Times New Roman" w:cs="Times New Roman"/>
+          <w:sz w:val="24"/>
+          <w:szCs w:val="24"/>
+        </w:rPr>
+      </w:pPr>
+    </w:p>
+    <w:p>
+      <w:pPr>
+        <w:pStyle w:val="ListParagraph"/>
+        <w:ind w:left="1440"/>
+        <w:jc w:val="both"/>
+        <w:rPr>
+          <w:rFonts w:ascii="Times New Roman" w:hAnsi="Times New Roman" w:cs="Times New Roman"/>
+          <w:sz w:val="24"/>
+          <w:szCs w:val="24"/>
+        </w:rPr>
+      </w:pPr>
+    </w:p>
+    <w:p>
+      <w:pPr>
+        <w:pStyle w:val="ListParagraph"/>
+        <w:ind w:left="1440"/>
+        <w:jc w:val="both"/>
+        <w:rPr>
+          <w:rFonts w:ascii="Times New Roman" w:hAnsi="Times New Roman" w:cs="Times New Roman"/>
+          <w:sz w:val="24"/>
+          <w:szCs w:val="24"/>
+        </w:rPr>
+      </w:pPr>
+    </w:p>
+    <w:p>
+      <w:pPr>
+        <w:pStyle w:val="ListParagraph"/>
+        <w:ind w:left="1440"/>
+        <w:jc w:val="both"/>
+        <w:rPr>
+          <w:rFonts w:ascii="Times New Roman" w:hAnsi="Times New Roman" w:cs="Times New Roman"/>
+          <w:sz w:val="24"/>
+          <w:szCs w:val="24"/>
+        </w:rPr>
+      </w:pPr>
+    </w:p>
+    <w:p>
+      <w:pPr>
+        <w:pStyle w:val="ListParagraph"/>
+        <w:ind w:left="1440"/>
+        <w:jc w:val="both"/>
+        <w:rPr>
+          <w:rFonts w:ascii="Times New Roman" w:hAnsi="Times New Roman" w:cs="Times New Roman"/>
+          <w:sz w:val="24"/>
+          <w:szCs w:val="24"/>
+        </w:rPr>
+      </w:pPr>
+    </w:p>
+    <w:p>
+      <w:pPr>
+        <w:pStyle w:val="ListParagraph"/>
+        <w:ind w:left="1440"/>
+        <w:jc w:val="both"/>
+        <w:rPr>
+          <w:rFonts w:ascii="Times New Roman" w:hAnsi="Times New Roman" w:cs="Times New Roman"/>
+          <w:sz w:val="24"/>
+          <w:szCs w:val="24"/>
+        </w:rPr>
+      </w:pPr>
+    </w:p>
+    <w:p>
+      <w:pPr>
+        <w:pStyle w:val="ListParagraph"/>
+        <w:ind w:left="1440"/>
+        <w:jc w:val="both"/>
+        <w:rPr>
+          <w:rFonts w:ascii="Times New Roman" w:hAnsi="Times New Roman" w:cs="Times New Roman"/>
+          <w:sz w:val="24"/>
+          <w:szCs w:val="24"/>
+        </w:rPr>
+      </w:pPr>
+    </w:p>
+    <w:p>
+      <w:pPr>
+        <w:pStyle w:val="ListParagraph"/>
+        <w:ind w:left="1440"/>
+        <w:jc w:val="both"/>
+        <w:rPr>
+          <w:rFonts w:ascii="Times New Roman" w:hAnsi="Times New Roman" w:cs="Times New Roman"/>
+          <w:sz w:val="24"/>
+          <w:szCs w:val="24"/>
+        </w:rPr>
+      </w:pPr>
+    </w:p>
+    <w:p>
+      <w:pPr>
+        <w:pStyle w:val="ListParagraph"/>
+        <w:ind w:left="1440"/>
+        <w:jc w:val="both"/>
+        <w:rPr>
+          <w:rFonts w:ascii="Times New Roman" w:hAnsi="Times New Roman" w:cs="Times New Roman"/>
+          <w:sz w:val="24"/>
+          <w:szCs w:val="24"/>
+        </w:rPr>
+      </w:pPr>
+    </w:p>
+    <w:p>
+      <w:pPr>
+        <w:pStyle w:val="ListParagraph"/>
+        <w:numPr>
+          <w:ilvl w:val="1"/>
+          <w:numId w:val="2"/>
+        </w:numPr>
+        <w:jc w:val="both"/>
+        <w:rPr>
+          <w:rFonts w:ascii="Times New Roman" w:hAnsi="Times New Roman" w:cs="Times New Roman"/>
+          <w:sz w:val="24"/>
+          <w:szCs w:val="24"/>
+        </w:rPr>
+      </w:pPr>
+      <w:r>
+        <w:rPr>
+          <w:rFonts w:ascii="Times New Roman" w:hAnsi="Times New Roman" w:cs="Times New Roman"/>
+          <w:sz w:val="24"/>
+          <w:szCs w:val="24"/>
+        </w:rPr>
+        <w:t>Engagement</w:t>
+      </w:r>
+    </w:p>
+    <w:p>
+      <w:pPr>
+        <w:pStyle w:val="ListParagraph"/>
+        <w:ind w:left="1440"/>
+        <w:rPr>
+          <w:rFonts w:ascii="Times New Roman" w:hAnsi="Times New Roman" w:cs="Times New Roman"/>
+          <w:sz w:val="24"/>
+          <w:szCs w:val="24"/>
+        </w:rPr>
+      </w:pPr>
+      <w:r>
+        <w:rPr>
+          <w:noProof/>
+        </w:rPr>
+        <w:drawing>
+          <wp:anchor distT="0" distB="0" distL="114300" distR="114300" simplePos="0" relativeHeight="251658240" behindDoc="0" locked="0" layoutInCell="1" allowOverlap="1" wp14:anchorId="347585BD" wp14:editId="23DF784E">
+            <wp:simplePos x="0" y="0"/>
+            <wp:positionH relativeFrom="column">
+              <wp:posOffset>885825</wp:posOffset>
+            </wp:positionH>
+            <wp:positionV relativeFrom="paragraph">
+              <wp:posOffset>2540</wp:posOffset>
+            </wp:positionV>
+            <wp:extent cx="2876550" cy="2085693"/>
+            <wp:effectExtent l="0" t="0" r="0" b="0"/>
+            <wp:wrapNone/>
+            <wp:docPr id="2" name="Picture 2"/>
+            <wp:cNvGraphicFramePr>
+              <a:graphicFrameLocks xmlns:a="http://schemas.openxmlformats.org/drawingml/2006/main" noChangeAspect="1"/>
+            </wp:cNvGraphicFramePr>
+            <a:graphic xmlns:a="http://schemas.openxmlformats.org/drawingml/2006/main">
+              <a:graphicData uri="http://schemas.openxmlformats.org/drawingml/2006/picture">
+                <pic:pic xmlns:pic="http://schemas.openxmlformats.org/drawingml/2006/picture">
+                  <pic:nvPicPr>
+                    <pic:cNvPr id="1" name=""/>
+                    <pic:cNvPicPr/>
+                  </pic:nvPicPr>
+                  <pic:blipFill>
+                    <a:blip r:embed="rId8">
+                      <a:extLst>
+                        <a:ext uri="{28A0092B-C50C-407E-A947-70E740481C1C}">
+                          <a14:useLocalDpi xmlns:a14="http://schemas.microsoft.com/office/drawing/2010/main" val="0"/>
+                        </a:ext>
+                      </a:extLst>
+                    </a:blip>
+                    <a:stretch>
+                      <a:fillRect/>
+                    </a:stretch>
+                  </pic:blipFill>
+                  <pic:spPr>
+                    <a:xfrm>
+                      <a:off x="0" y="0"/>
+                      <a:ext cx="2876550" cy="2085693"/>
+                    </a:xfrm>
+                    <a:prstGeom prst="rect">
+                      <a:avLst/>
+                    </a:prstGeom>
+                  </pic:spPr>
+                </pic:pic>
+              </a:graphicData>
+            </a:graphic>
+          </wp:anchor>
+        </w:drawing>
+      </w:r>
+    </w:p>
+    <w:p>
+      <w:pPr>
+        <w:pStyle w:val="ListParagraph"/>
+        <w:ind w:left="1440"/>
+        <w:rPr>
+          <w:rFonts w:ascii="Times New Roman" w:hAnsi="Times New Roman" w:cs="Times New Roman"/>
+          <w:sz w:val="24"/>
+          <w:szCs w:val="24"/>
+        </w:rPr>
+      </w:pPr>
+    </w:p>
+    <w:p>
+      <w:pPr>
+        <w:pStyle w:val="ListParagraph"/>
+        <w:ind w:left="1440"/>
+        <w:rPr>
+          <w:rFonts w:ascii="Times New Roman" w:hAnsi="Times New Roman" w:cs="Times New Roman"/>
+          <w:sz w:val="24"/>
+          <w:szCs w:val="24"/>
+        </w:rPr>
+      </w:pPr>
+    </w:p>
+    <w:p>
+      <w:pPr>
+        <w:pStyle w:val="ListParagraph"/>
+        <w:ind w:left="1440"/>
+        <w:rPr>
+          <w:rFonts w:ascii="Times New Roman" w:hAnsi="Times New Roman" w:cs="Times New Roman"/>
+          <w:sz w:val="24"/>
+          <w:szCs w:val="24"/>
+        </w:rPr>
+      </w:pPr>
+    </w:p>
+    <w:p>
+      <w:pPr>
+        <w:pStyle w:val="ListParagraph"/>
+        <w:ind w:left="1440"/>
+        <w:rPr>
+          <w:rFonts w:ascii="Times New Roman" w:hAnsi="Times New Roman" w:cs="Times New Roman"/>
+          <w:sz w:val="24"/>
+          <w:szCs w:val="24"/>
+        </w:rPr>
+      </w:pPr>
+    </w:p>
+    <w:p>
+      <w:pPr>
+        <w:pStyle w:val="ListParagraph"/>
+        <w:ind w:left="1440"/>
+        <w:rPr>
+          <w:rFonts w:ascii="Times New Roman" w:hAnsi="Times New Roman" w:cs="Times New Roman"/>
+          <w:sz w:val="24"/>
+          <w:szCs w:val="24"/>
+        </w:rPr>
+      </w:pPr>
+    </w:p>
+    <w:p>
+      <w:pPr>
+        <w:pStyle w:val="ListParagraph"/>
+        <w:ind w:left="1440"/>
+        <w:rPr>
+          <w:rFonts w:ascii="Times New Roman" w:hAnsi="Times New Roman" w:cs="Times New Roman"/>
+          <w:sz w:val="24"/>
+          <w:szCs w:val="24"/>
+        </w:rPr>
+      </w:pPr>
+    </w:p>
+    <w:p>
+      <w:pPr>
+        <w:pStyle w:val="ListParagraph"/>
+        <w:ind w:left="1440"/>
+        <w:rPr>
+          <w:rFonts w:ascii="Times New Roman" w:hAnsi="Times New Roman" w:cs="Times New Roman"/>
+          <w:sz w:val="24"/>
+          <w:szCs w:val="24"/>
+        </w:rPr>
+      </w:pPr>
+    </w:p>
+    <w:p>
+      <w:pPr>
+        <w:pStyle w:val="ListParagraph"/>
+        <w:ind w:left="1440"/>
+        <w:rPr>
+          <w:rFonts w:ascii="Times New Roman" w:hAnsi="Times New Roman" w:cs="Times New Roman"/>
+          <w:sz w:val="24"/>
+          <w:szCs w:val="24"/>
+        </w:rPr>
+      </w:pPr>
     </w:p>
     <w:p>
       <w:pPr>
@@ -375,62 +1932,1048 @@
           <w:szCs w:val="24"/>
         </w:rPr>
       </w:pPr>
-      <w:proofErr w:type="spellStart"/>
-      <w:r>
-        <w:rPr>
-          <w:rFonts w:ascii="Times New Roman" w:hAnsi="Times New Roman" w:cs="Times New Roman"/>
-          <w:b/>
-          <w:bCs/>
-          <w:sz w:val="24"/>
-          <w:szCs w:val="24"/>
-        </w:rPr>
-        <w:t>Tipe</w:t>
-      </w:r>
-      <w:proofErr w:type="spellEnd"/>
-      <w:r>
-        <w:rPr>
-          <w:rFonts w:ascii="Times New Roman" w:hAnsi="Times New Roman" w:cs="Times New Roman"/>
-          <w:b/>
-          <w:bCs/>
-          <w:sz w:val="24"/>
-          <w:szCs w:val="24"/>
-        </w:rPr>
-        <w:t xml:space="preserve"> </w:t>
-      </w:r>
-      <w:proofErr w:type="spellStart"/>
-      <w:r>
-        <w:rPr>
-          <w:rFonts w:ascii="Times New Roman" w:hAnsi="Times New Roman" w:cs="Times New Roman"/>
-          <w:b/>
-          <w:bCs/>
-          <w:sz w:val="24"/>
-          <w:szCs w:val="24"/>
-        </w:rPr>
-        <w:t>metode</w:t>
-      </w:r>
-      <w:proofErr w:type="spellEnd"/>
-      <w:r>
-        <w:rPr>
-          <w:rFonts w:ascii="Times New Roman" w:hAnsi="Times New Roman" w:cs="Times New Roman"/>
-          <w:b/>
-          <w:bCs/>
-          <w:sz w:val="24"/>
-          <w:szCs w:val="24"/>
-        </w:rPr>
-        <w:t xml:space="preserve"> </w:t>
-      </w:r>
-      <w:proofErr w:type="spellStart"/>
-      <w:r>
-        <w:rPr>
-          <w:rFonts w:ascii="Times New Roman" w:hAnsi="Times New Roman" w:cs="Times New Roman"/>
-          <w:b/>
-          <w:bCs/>
-          <w:sz w:val="24"/>
-          <w:szCs w:val="24"/>
-        </w:rPr>
-        <w:t>Defuzzifikasi</w:t>
-      </w:r>
-      <w:proofErr w:type="spellEnd"/>
+      <w:r>
+        <w:rPr>
+          <w:rFonts w:ascii="Times New Roman" w:hAnsi="Times New Roman" w:cs="Times New Roman"/>
+          <w:b/>
+          <w:bCs/>
+          <w:sz w:val="24"/>
+          <w:szCs w:val="24"/>
+        </w:rPr>
+        <w:t xml:space="preserve">Rule </w:t>
+      </w:r>
+      <w:proofErr w:type="spellStart"/>
+      <w:r>
+        <w:rPr>
+          <w:rFonts w:ascii="Times New Roman" w:hAnsi="Times New Roman" w:cs="Times New Roman"/>
+          <w:b/>
+          <w:bCs/>
+          <w:sz w:val="24"/>
+          <w:szCs w:val="24"/>
+        </w:rPr>
+        <w:t>Inferensi</w:t>
+      </w:r>
+      <w:proofErr w:type="spellEnd"/>
+    </w:p>
+    <w:p>
+      <w:pPr>
+        <w:pStyle w:val="ListParagraph"/>
+        <w:jc w:val="both"/>
+        <w:rPr>
+          <w:rFonts w:ascii="Times New Roman" w:hAnsi="Times New Roman" w:cs="Times New Roman"/>
+          <w:sz w:val="24"/>
+          <w:szCs w:val="24"/>
+        </w:rPr>
+      </w:pPr>
+      <w:proofErr w:type="spellStart"/>
+      <w:r>
+        <w:rPr>
+          <w:rFonts w:ascii="Times New Roman" w:hAnsi="Times New Roman" w:cs="Times New Roman"/>
+          <w:sz w:val="24"/>
+          <w:szCs w:val="24"/>
+        </w:rPr>
+        <w:t>Berikut</w:t>
+      </w:r>
+      <w:proofErr w:type="spellEnd"/>
+      <w:r>
+        <w:rPr>
+          <w:rFonts w:ascii="Times New Roman" w:hAnsi="Times New Roman" w:cs="Times New Roman"/>
+          <w:sz w:val="24"/>
+          <w:szCs w:val="24"/>
+        </w:rPr>
+        <w:t xml:space="preserve"> </w:t>
+      </w:r>
+      <w:proofErr w:type="spellStart"/>
+      <w:r>
+        <w:rPr>
+          <w:rFonts w:ascii="Times New Roman" w:hAnsi="Times New Roman" w:cs="Times New Roman"/>
+          <w:sz w:val="24"/>
+          <w:szCs w:val="24"/>
+        </w:rPr>
+        <w:t>ini</w:t>
+      </w:r>
+      <w:proofErr w:type="spellEnd"/>
+      <w:r>
+        <w:rPr>
+          <w:rFonts w:ascii="Times New Roman" w:hAnsi="Times New Roman" w:cs="Times New Roman"/>
+          <w:sz w:val="24"/>
+          <w:szCs w:val="24"/>
+        </w:rPr>
+        <w:t xml:space="preserve"> </w:t>
+      </w:r>
+      <w:proofErr w:type="spellStart"/>
+      <w:r>
+        <w:rPr>
+          <w:rFonts w:ascii="Times New Roman" w:hAnsi="Times New Roman" w:cs="Times New Roman"/>
+          <w:sz w:val="24"/>
+          <w:szCs w:val="24"/>
+        </w:rPr>
+        <w:t>adalah</w:t>
+      </w:r>
+      <w:proofErr w:type="spellEnd"/>
+      <w:r>
+        <w:rPr>
+          <w:rFonts w:ascii="Times New Roman" w:hAnsi="Times New Roman" w:cs="Times New Roman"/>
+          <w:sz w:val="24"/>
+          <w:szCs w:val="24"/>
+        </w:rPr>
+        <w:t xml:space="preserve"> table </w:t>
+      </w:r>
+      <w:proofErr w:type="spellStart"/>
+      <w:r>
+        <w:rPr>
+          <w:rFonts w:ascii="Times New Roman" w:hAnsi="Times New Roman" w:cs="Times New Roman"/>
+          <w:sz w:val="24"/>
+          <w:szCs w:val="24"/>
+        </w:rPr>
+        <w:t>dari</w:t>
+      </w:r>
+      <w:proofErr w:type="spellEnd"/>
+      <w:r>
+        <w:rPr>
+          <w:rFonts w:ascii="Times New Roman" w:hAnsi="Times New Roman" w:cs="Times New Roman"/>
+          <w:sz w:val="24"/>
+          <w:szCs w:val="24"/>
+        </w:rPr>
+        <w:t xml:space="preserve"> </w:t>
+      </w:r>
+      <w:r>
+        <w:rPr>
+          <w:rFonts w:ascii="Times New Roman" w:hAnsi="Times New Roman" w:cs="Times New Roman"/>
+          <w:i/>
+          <w:iCs/>
+          <w:sz w:val="24"/>
+          <w:szCs w:val="24"/>
+        </w:rPr>
+        <w:t xml:space="preserve">rule </w:t>
+      </w:r>
+      <w:proofErr w:type="spellStart"/>
+      <w:r>
+        <w:rPr>
+          <w:rFonts w:ascii="Times New Roman" w:hAnsi="Times New Roman" w:cs="Times New Roman"/>
+          <w:i/>
+          <w:iCs/>
+          <w:sz w:val="24"/>
+          <w:szCs w:val="24"/>
+        </w:rPr>
+        <w:t>inferensi</w:t>
+      </w:r>
+      <w:proofErr w:type="spellEnd"/>
+      <w:r>
+        <w:rPr>
+          <w:rFonts w:ascii="Times New Roman" w:hAnsi="Times New Roman" w:cs="Times New Roman"/>
+          <w:sz w:val="24"/>
+          <w:szCs w:val="24"/>
+        </w:rPr>
+        <w:t xml:space="preserve"> yang </w:t>
+      </w:r>
+      <w:proofErr w:type="spellStart"/>
+      <w:r>
+        <w:rPr>
+          <w:rFonts w:ascii="Times New Roman" w:hAnsi="Times New Roman" w:cs="Times New Roman"/>
+          <w:sz w:val="24"/>
+          <w:szCs w:val="24"/>
+        </w:rPr>
+        <w:t>saya</w:t>
+      </w:r>
+      <w:proofErr w:type="spellEnd"/>
+      <w:r>
+        <w:rPr>
+          <w:rFonts w:ascii="Times New Roman" w:hAnsi="Times New Roman" w:cs="Times New Roman"/>
+          <w:sz w:val="24"/>
+          <w:szCs w:val="24"/>
+        </w:rPr>
+        <w:t xml:space="preserve"> </w:t>
+      </w:r>
+      <w:proofErr w:type="spellStart"/>
+      <w:proofErr w:type="gramStart"/>
+      <w:r>
+        <w:rPr>
+          <w:rFonts w:ascii="Times New Roman" w:hAnsi="Times New Roman" w:cs="Times New Roman"/>
+          <w:sz w:val="24"/>
+          <w:szCs w:val="24"/>
+        </w:rPr>
+        <w:t>buat</w:t>
+      </w:r>
+      <w:proofErr w:type="spellEnd"/>
+      <w:r>
+        <w:rPr>
+          <w:rFonts w:ascii="Times New Roman" w:hAnsi="Times New Roman" w:cs="Times New Roman"/>
+          <w:sz w:val="24"/>
+          <w:szCs w:val="24"/>
+        </w:rPr>
+        <w:t xml:space="preserve"> :</w:t>
+      </w:r>
+      <w:proofErr w:type="gramEnd"/>
+    </w:p>
+    <w:p>
+      <w:pPr>
+        <w:pStyle w:val="ListParagraph"/>
+        <w:jc w:val="both"/>
+        <w:rPr>
+          <w:rFonts w:ascii="Times New Roman" w:hAnsi="Times New Roman" w:cs="Times New Roman"/>
+          <w:sz w:val="24"/>
+          <w:szCs w:val="24"/>
+        </w:rPr>
+      </w:pPr>
+    </w:p>
+    <w:tbl>
+      <w:tblPr>
+        <w:tblStyle w:val="TableGrid"/>
+        <w:tblW w:w="0" w:type="auto"/>
+        <w:tblInd w:w="720" w:type="dxa"/>
+        <w:tblLook w:val="04A0" w:firstRow="1" w:lastRow="0" w:firstColumn="1" w:lastColumn="0" w:noHBand="0" w:noVBand="1"/>
+      </w:tblPr>
+      <w:tblGrid>
+        <w:gridCol w:w="1710"/>
+        <w:gridCol w:w="1359"/>
+        <w:gridCol w:w="1380"/>
+        <w:gridCol w:w="1408"/>
+        <w:gridCol w:w="1447"/>
+      </w:tblGrid>
+      <w:tr>
+        <w:trPr>
+          <w:trHeight w:val="680"/>
+        </w:trPr>
+        <w:tc>
+          <w:tcPr>
+            <w:tcW w:w="1604" w:type="dxa"/>
+          </w:tcPr>
+          <w:p>
+            <w:pPr>
+              <w:pStyle w:val="ListParagraph"/>
+              <w:ind w:left="0"/>
+              <w:jc w:val="both"/>
+              <w:rPr>
+                <w:rFonts w:ascii="Times New Roman" w:hAnsi="Times New Roman" w:cs="Times New Roman"/>
+                <w:b/>
+                <w:bCs/>
+                <w:color w:val="4472C4" w:themeColor="accent1"/>
+                <w:sz w:val="28"/>
+                <w:szCs w:val="28"/>
+              </w:rPr>
+            </w:pPr>
+            <w:r>
+              <w:rPr>
+                <w:rFonts w:ascii="Times New Roman" w:hAnsi="Times New Roman" w:cs="Times New Roman"/>
+                <w:b/>
+                <w:bCs/>
+                <w:color w:val="4472C4" w:themeColor="accent1"/>
+                <w:sz w:val="28"/>
+                <w:szCs w:val="28"/>
+              </w:rPr>
+              <w:t>Follower</w:t>
+            </w:r>
+          </w:p>
+          <w:p>
+            <w:pPr>
+              <w:pStyle w:val="ListParagraph"/>
+              <w:ind w:left="0"/>
+              <w:jc w:val="both"/>
+              <w:rPr>
+                <w:rFonts w:ascii="Times New Roman" w:hAnsi="Times New Roman" w:cs="Times New Roman"/>
+                <w:b/>
+                <w:bCs/>
+                <w:sz w:val="24"/>
+                <w:szCs w:val="24"/>
+              </w:rPr>
+            </w:pPr>
+            <w:r>
+              <w:rPr>
+                <w:rFonts w:ascii="Times New Roman" w:hAnsi="Times New Roman" w:cs="Times New Roman"/>
+                <w:b/>
+                <w:bCs/>
+                <w:color w:val="ED7D31" w:themeColor="accent2"/>
+                <w:sz w:val="28"/>
+                <w:szCs w:val="28"/>
+              </w:rPr>
+              <w:t>Engagement</w:t>
+            </w:r>
+          </w:p>
+        </w:tc>
+        <w:tc>
+          <w:tcPr>
+            <w:tcW w:w="1359" w:type="dxa"/>
+            <w:shd w:val="clear" w:color="auto" w:fill="4472C4" w:themeFill="accent1"/>
+          </w:tcPr>
+          <w:p>
+            <w:pPr>
+              <w:pStyle w:val="ListParagraph"/>
+              <w:ind w:left="0"/>
+              <w:jc w:val="center"/>
+              <w:rPr>
+                <w:rFonts w:ascii="Times New Roman" w:hAnsi="Times New Roman" w:cs="Times New Roman"/>
+                <w:b/>
+                <w:bCs/>
+                <w:color w:val="FFFFFF" w:themeColor="background1"/>
+                <w:sz w:val="24"/>
+                <w:szCs w:val="24"/>
+              </w:rPr>
+            </w:pPr>
+            <w:r>
+              <w:rPr>
+                <w:rFonts w:ascii="Times New Roman" w:hAnsi="Times New Roman" w:cs="Times New Roman"/>
+                <w:b/>
+                <w:bCs/>
+                <w:color w:val="FFFFFF" w:themeColor="background1"/>
+                <w:sz w:val="24"/>
+                <w:szCs w:val="24"/>
+              </w:rPr>
+              <w:t>PICO</w:t>
+            </w:r>
+          </w:p>
+        </w:tc>
+        <w:tc>
+          <w:tcPr>
+            <w:tcW w:w="1380" w:type="dxa"/>
+            <w:shd w:val="clear" w:color="auto" w:fill="4472C4" w:themeFill="accent1"/>
+          </w:tcPr>
+          <w:p>
+            <w:pPr>
+              <w:pStyle w:val="ListParagraph"/>
+              <w:ind w:left="0"/>
+              <w:jc w:val="both"/>
+              <w:rPr>
+                <w:rFonts w:ascii="Times New Roman" w:hAnsi="Times New Roman" w:cs="Times New Roman"/>
+                <w:b/>
+                <w:bCs/>
+                <w:color w:val="FFFFFF" w:themeColor="background1"/>
+                <w:sz w:val="24"/>
+                <w:szCs w:val="24"/>
+              </w:rPr>
+            </w:pPr>
+            <w:r>
+              <w:rPr>
+                <w:rFonts w:ascii="Times New Roman" w:hAnsi="Times New Roman" w:cs="Times New Roman"/>
+                <w:b/>
+                <w:bCs/>
+                <w:color w:val="FFFFFF" w:themeColor="background1"/>
+                <w:sz w:val="24"/>
+                <w:szCs w:val="24"/>
+              </w:rPr>
+              <w:t>NANO</w:t>
+            </w:r>
+          </w:p>
+        </w:tc>
+        <w:tc>
+          <w:tcPr>
+            <w:tcW w:w="1408" w:type="dxa"/>
+            <w:shd w:val="clear" w:color="auto" w:fill="4472C4" w:themeFill="accent1"/>
+          </w:tcPr>
+          <w:p>
+            <w:pPr>
+              <w:pStyle w:val="ListParagraph"/>
+              <w:ind w:left="0"/>
+              <w:jc w:val="both"/>
+              <w:rPr>
+                <w:rFonts w:ascii="Times New Roman" w:hAnsi="Times New Roman" w:cs="Times New Roman"/>
+                <w:b/>
+                <w:bCs/>
+                <w:color w:val="FFFFFF" w:themeColor="background1"/>
+                <w:sz w:val="24"/>
+                <w:szCs w:val="24"/>
+              </w:rPr>
+            </w:pPr>
+            <w:r>
+              <w:rPr>
+                <w:rFonts w:ascii="Times New Roman" w:hAnsi="Times New Roman" w:cs="Times New Roman"/>
+                <w:b/>
+                <w:bCs/>
+                <w:color w:val="FFFFFF" w:themeColor="background1"/>
+                <w:sz w:val="24"/>
+                <w:szCs w:val="24"/>
+              </w:rPr>
+              <w:t>MICRO</w:t>
+            </w:r>
+          </w:p>
+        </w:tc>
+        <w:tc>
+          <w:tcPr>
+            <w:tcW w:w="1447" w:type="dxa"/>
+            <w:shd w:val="clear" w:color="auto" w:fill="4472C4" w:themeFill="accent1"/>
+          </w:tcPr>
+          <w:p>
+            <w:pPr>
+              <w:pStyle w:val="ListParagraph"/>
+              <w:ind w:left="0"/>
+              <w:jc w:val="both"/>
+              <w:rPr>
+                <w:rFonts w:ascii="Times New Roman" w:hAnsi="Times New Roman" w:cs="Times New Roman"/>
+                <w:b/>
+                <w:bCs/>
+                <w:color w:val="FFFFFF" w:themeColor="background1"/>
+                <w:sz w:val="24"/>
+                <w:szCs w:val="24"/>
+              </w:rPr>
+            </w:pPr>
+            <w:r>
+              <w:rPr>
+                <w:rFonts w:ascii="Times New Roman" w:hAnsi="Times New Roman" w:cs="Times New Roman"/>
+                <w:b/>
+                <w:bCs/>
+                <w:color w:val="FFFFFF" w:themeColor="background1"/>
+                <w:sz w:val="24"/>
+                <w:szCs w:val="24"/>
+              </w:rPr>
+              <w:t>MEDIUM</w:t>
+            </w:r>
+          </w:p>
+        </w:tc>
+      </w:tr>
+      <w:tr>
+        <w:trPr>
+          <w:trHeight w:val="692"/>
+        </w:trPr>
+        <w:tc>
+          <w:tcPr>
+            <w:tcW w:w="1604" w:type="dxa"/>
+            <w:shd w:val="clear" w:color="auto" w:fill="ED7D31" w:themeFill="accent2"/>
+          </w:tcPr>
+          <w:p>
+            <w:pPr>
+              <w:pStyle w:val="ListParagraph"/>
+              <w:ind w:left="0"/>
+              <w:jc w:val="both"/>
+              <w:rPr>
+                <w:rFonts w:ascii="Times New Roman" w:hAnsi="Times New Roman" w:cs="Times New Roman"/>
+                <w:b/>
+                <w:bCs/>
+                <w:color w:val="FFFFFF" w:themeColor="background1"/>
+                <w:sz w:val="24"/>
+                <w:szCs w:val="24"/>
+              </w:rPr>
+            </w:pPr>
+            <w:r>
+              <w:rPr>
+                <w:rFonts w:ascii="Times New Roman" w:hAnsi="Times New Roman" w:cs="Times New Roman"/>
+                <w:b/>
+                <w:bCs/>
+                <w:color w:val="FFFFFF" w:themeColor="background1"/>
+                <w:sz w:val="24"/>
+                <w:szCs w:val="24"/>
+              </w:rPr>
+              <w:t>NANO</w:t>
+            </w:r>
+          </w:p>
+        </w:tc>
+        <w:tc>
+          <w:tcPr>
+            <w:tcW w:w="1359" w:type="dxa"/>
+          </w:tcPr>
+          <w:p>
+            <w:pPr>
+              <w:pStyle w:val="ListParagraph"/>
+              <w:ind w:left="0"/>
+              <w:jc w:val="both"/>
+              <w:rPr>
+                <w:rFonts w:ascii="Times New Roman" w:hAnsi="Times New Roman" w:cs="Times New Roman"/>
+                <w:b/>
+                <w:bCs/>
+                <w:color w:val="00B050"/>
+                <w:sz w:val="24"/>
+                <w:szCs w:val="24"/>
+              </w:rPr>
+            </w:pPr>
+            <w:r>
+              <w:rPr>
+                <w:rFonts w:ascii="Times New Roman" w:hAnsi="Times New Roman" w:cs="Times New Roman"/>
+                <w:b/>
+                <w:bCs/>
+                <w:color w:val="00B050"/>
+                <w:sz w:val="24"/>
+                <w:szCs w:val="24"/>
+              </w:rPr>
+              <w:t>Y</w:t>
+            </w:r>
+            <w:r>
+              <w:rPr>
+                <w:rFonts w:ascii="Times New Roman" w:hAnsi="Times New Roman" w:cs="Times New Roman"/>
+                <w:b/>
+                <w:bCs/>
+                <w:color w:val="00B050"/>
+                <w:sz w:val="24"/>
+                <w:szCs w:val="24"/>
+              </w:rPr>
+              <w:t>ES</w:t>
+            </w:r>
+          </w:p>
+        </w:tc>
+        <w:tc>
+          <w:tcPr>
+            <w:tcW w:w="1380" w:type="dxa"/>
+          </w:tcPr>
+          <w:p>
+            <w:pPr>
+              <w:pStyle w:val="ListParagraph"/>
+              <w:ind w:left="0"/>
+              <w:jc w:val="both"/>
+              <w:rPr>
+                <w:rFonts w:ascii="Times New Roman" w:hAnsi="Times New Roman" w:cs="Times New Roman"/>
+                <w:b/>
+                <w:bCs/>
+                <w:color w:val="CC0000"/>
+                <w:sz w:val="24"/>
+                <w:szCs w:val="24"/>
+              </w:rPr>
+            </w:pPr>
+            <w:r>
+              <w:rPr>
+                <w:rFonts w:ascii="Times New Roman" w:hAnsi="Times New Roman" w:cs="Times New Roman"/>
+                <w:b/>
+                <w:bCs/>
+                <w:color w:val="CC0000"/>
+                <w:sz w:val="24"/>
+                <w:szCs w:val="24"/>
+              </w:rPr>
+              <w:t>NO</w:t>
+            </w:r>
+          </w:p>
+        </w:tc>
+        <w:tc>
+          <w:tcPr>
+            <w:tcW w:w="1408" w:type="dxa"/>
+          </w:tcPr>
+          <w:p>
+            <w:pPr>
+              <w:pStyle w:val="ListParagraph"/>
+              <w:ind w:left="0"/>
+              <w:jc w:val="both"/>
+              <w:rPr>
+                <w:rFonts w:ascii="Times New Roman" w:hAnsi="Times New Roman" w:cs="Times New Roman"/>
+                <w:b/>
+                <w:bCs/>
+                <w:sz w:val="24"/>
+                <w:szCs w:val="24"/>
+              </w:rPr>
+            </w:pPr>
+            <w:r>
+              <w:rPr>
+                <w:rFonts w:ascii="Times New Roman" w:hAnsi="Times New Roman" w:cs="Times New Roman"/>
+                <w:b/>
+                <w:bCs/>
+                <w:color w:val="CC0000"/>
+                <w:sz w:val="24"/>
+                <w:szCs w:val="24"/>
+              </w:rPr>
+              <w:t>NO</w:t>
+            </w:r>
+          </w:p>
+        </w:tc>
+        <w:tc>
+          <w:tcPr>
+            <w:tcW w:w="1447" w:type="dxa"/>
+          </w:tcPr>
+          <w:p>
+            <w:pPr>
+              <w:pStyle w:val="ListParagraph"/>
+              <w:ind w:left="0"/>
+              <w:jc w:val="both"/>
+              <w:rPr>
+                <w:rFonts w:ascii="Times New Roman" w:hAnsi="Times New Roman" w:cs="Times New Roman"/>
+                <w:b/>
+                <w:bCs/>
+                <w:sz w:val="24"/>
+                <w:szCs w:val="24"/>
+              </w:rPr>
+            </w:pPr>
+            <w:r>
+              <w:rPr>
+                <w:rFonts w:ascii="Times New Roman" w:hAnsi="Times New Roman" w:cs="Times New Roman"/>
+                <w:b/>
+                <w:bCs/>
+                <w:color w:val="CC0000"/>
+                <w:sz w:val="24"/>
+                <w:szCs w:val="24"/>
+              </w:rPr>
+              <w:t>NO</w:t>
+            </w:r>
+          </w:p>
+        </w:tc>
+      </w:tr>
+      <w:tr>
+        <w:trPr>
+          <w:trHeight w:val="702"/>
+        </w:trPr>
+        <w:tc>
+          <w:tcPr>
+            <w:tcW w:w="1604" w:type="dxa"/>
+            <w:shd w:val="clear" w:color="auto" w:fill="ED7D31" w:themeFill="accent2"/>
+          </w:tcPr>
+          <w:p>
+            <w:pPr>
+              <w:pStyle w:val="ListParagraph"/>
+              <w:ind w:left="0"/>
+              <w:jc w:val="both"/>
+              <w:rPr>
+                <w:rFonts w:ascii="Times New Roman" w:hAnsi="Times New Roman" w:cs="Times New Roman"/>
+                <w:b/>
+                <w:bCs/>
+                <w:color w:val="FFFFFF" w:themeColor="background1"/>
+                <w:sz w:val="24"/>
+                <w:szCs w:val="24"/>
+              </w:rPr>
+            </w:pPr>
+            <w:r>
+              <w:rPr>
+                <w:rFonts w:ascii="Times New Roman" w:hAnsi="Times New Roman" w:cs="Times New Roman"/>
+                <w:b/>
+                <w:bCs/>
+                <w:color w:val="FFFFFF" w:themeColor="background1"/>
+                <w:sz w:val="24"/>
+                <w:szCs w:val="24"/>
+              </w:rPr>
+              <w:t>MICRO</w:t>
+            </w:r>
+          </w:p>
+        </w:tc>
+        <w:tc>
+          <w:tcPr>
+            <w:tcW w:w="1359" w:type="dxa"/>
+          </w:tcPr>
+          <w:p>
+            <w:pPr>
+              <w:pStyle w:val="ListParagraph"/>
+              <w:ind w:left="0"/>
+              <w:jc w:val="both"/>
+              <w:rPr>
+                <w:rFonts w:ascii="Times New Roman" w:hAnsi="Times New Roman" w:cs="Times New Roman"/>
+                <w:b/>
+                <w:bCs/>
+                <w:sz w:val="24"/>
+                <w:szCs w:val="24"/>
+              </w:rPr>
+            </w:pPr>
+            <w:r>
+              <w:rPr>
+                <w:rFonts w:ascii="Times New Roman" w:hAnsi="Times New Roman" w:cs="Times New Roman"/>
+                <w:b/>
+                <w:bCs/>
+                <w:color w:val="00B050"/>
+                <w:sz w:val="24"/>
+                <w:szCs w:val="24"/>
+              </w:rPr>
+              <w:t>YES</w:t>
+            </w:r>
+          </w:p>
+        </w:tc>
+        <w:tc>
+          <w:tcPr>
+            <w:tcW w:w="1380" w:type="dxa"/>
+          </w:tcPr>
+          <w:p>
+            <w:pPr>
+              <w:pStyle w:val="ListParagraph"/>
+              <w:ind w:left="0"/>
+              <w:jc w:val="both"/>
+              <w:rPr>
+                <w:rFonts w:ascii="Times New Roman" w:hAnsi="Times New Roman" w:cs="Times New Roman"/>
+                <w:b/>
+                <w:bCs/>
+                <w:sz w:val="24"/>
+                <w:szCs w:val="24"/>
+              </w:rPr>
+            </w:pPr>
+            <w:r>
+              <w:rPr>
+                <w:rFonts w:ascii="Times New Roman" w:hAnsi="Times New Roman" w:cs="Times New Roman"/>
+                <w:b/>
+                <w:bCs/>
+                <w:color w:val="00B050"/>
+                <w:sz w:val="24"/>
+                <w:szCs w:val="24"/>
+              </w:rPr>
+              <w:t>YES</w:t>
+            </w:r>
+          </w:p>
+        </w:tc>
+        <w:tc>
+          <w:tcPr>
+            <w:tcW w:w="1408" w:type="dxa"/>
+          </w:tcPr>
+          <w:p>
+            <w:pPr>
+              <w:pStyle w:val="ListParagraph"/>
+              <w:ind w:left="0"/>
+              <w:jc w:val="both"/>
+              <w:rPr>
+                <w:rFonts w:ascii="Times New Roman" w:hAnsi="Times New Roman" w:cs="Times New Roman"/>
+                <w:b/>
+                <w:bCs/>
+                <w:sz w:val="24"/>
+                <w:szCs w:val="24"/>
+              </w:rPr>
+            </w:pPr>
+            <w:r>
+              <w:rPr>
+                <w:rFonts w:ascii="Times New Roman" w:hAnsi="Times New Roman" w:cs="Times New Roman"/>
+                <w:b/>
+                <w:bCs/>
+                <w:color w:val="CC0000"/>
+                <w:sz w:val="24"/>
+                <w:szCs w:val="24"/>
+              </w:rPr>
+              <w:t>NO</w:t>
+            </w:r>
+          </w:p>
+        </w:tc>
+        <w:tc>
+          <w:tcPr>
+            <w:tcW w:w="1447" w:type="dxa"/>
+          </w:tcPr>
+          <w:p>
+            <w:pPr>
+              <w:pStyle w:val="ListParagraph"/>
+              <w:ind w:left="0"/>
+              <w:jc w:val="both"/>
+              <w:rPr>
+                <w:rFonts w:ascii="Times New Roman" w:hAnsi="Times New Roman" w:cs="Times New Roman"/>
+                <w:b/>
+                <w:bCs/>
+                <w:sz w:val="24"/>
+                <w:szCs w:val="24"/>
+              </w:rPr>
+            </w:pPr>
+            <w:r>
+              <w:rPr>
+                <w:rFonts w:ascii="Times New Roman" w:hAnsi="Times New Roman" w:cs="Times New Roman"/>
+                <w:b/>
+                <w:bCs/>
+                <w:color w:val="CC0000"/>
+                <w:sz w:val="24"/>
+                <w:szCs w:val="24"/>
+              </w:rPr>
+              <w:t>NO</w:t>
+            </w:r>
+          </w:p>
+        </w:tc>
+      </w:tr>
+      <w:tr>
+        <w:trPr>
+          <w:trHeight w:val="698"/>
+        </w:trPr>
+        <w:tc>
+          <w:tcPr>
+            <w:tcW w:w="1604" w:type="dxa"/>
+            <w:shd w:val="clear" w:color="auto" w:fill="ED7D31" w:themeFill="accent2"/>
+          </w:tcPr>
+          <w:p>
+            <w:pPr>
+              <w:pStyle w:val="ListParagraph"/>
+              <w:ind w:left="0"/>
+              <w:jc w:val="both"/>
+              <w:rPr>
+                <w:rFonts w:ascii="Times New Roman" w:hAnsi="Times New Roman" w:cs="Times New Roman"/>
+                <w:b/>
+                <w:bCs/>
+                <w:color w:val="FFFFFF" w:themeColor="background1"/>
+                <w:sz w:val="24"/>
+                <w:szCs w:val="24"/>
+              </w:rPr>
+            </w:pPr>
+            <w:r>
+              <w:rPr>
+                <w:rFonts w:ascii="Times New Roman" w:hAnsi="Times New Roman" w:cs="Times New Roman"/>
+                <w:b/>
+                <w:bCs/>
+                <w:color w:val="FFFFFF" w:themeColor="background1"/>
+                <w:sz w:val="24"/>
+                <w:szCs w:val="24"/>
+              </w:rPr>
+              <w:t>MEDIUM</w:t>
+            </w:r>
+          </w:p>
+        </w:tc>
+        <w:tc>
+          <w:tcPr>
+            <w:tcW w:w="1359" w:type="dxa"/>
+          </w:tcPr>
+          <w:p>
+            <w:pPr>
+              <w:pStyle w:val="ListParagraph"/>
+              <w:ind w:left="0"/>
+              <w:jc w:val="both"/>
+              <w:rPr>
+                <w:rFonts w:ascii="Times New Roman" w:hAnsi="Times New Roman" w:cs="Times New Roman"/>
+                <w:b/>
+                <w:bCs/>
+                <w:sz w:val="24"/>
+                <w:szCs w:val="24"/>
+              </w:rPr>
+            </w:pPr>
+            <w:r>
+              <w:rPr>
+                <w:rFonts w:ascii="Times New Roman" w:hAnsi="Times New Roman" w:cs="Times New Roman"/>
+                <w:b/>
+                <w:bCs/>
+                <w:color w:val="00B050"/>
+                <w:sz w:val="24"/>
+                <w:szCs w:val="24"/>
+              </w:rPr>
+              <w:t>YES</w:t>
+            </w:r>
+          </w:p>
+        </w:tc>
+        <w:tc>
+          <w:tcPr>
+            <w:tcW w:w="1380" w:type="dxa"/>
+          </w:tcPr>
+          <w:p>
+            <w:pPr>
+              <w:pStyle w:val="ListParagraph"/>
+              <w:ind w:left="0"/>
+              <w:jc w:val="both"/>
+              <w:rPr>
+                <w:rFonts w:ascii="Times New Roman" w:hAnsi="Times New Roman" w:cs="Times New Roman"/>
+                <w:b/>
+                <w:bCs/>
+                <w:sz w:val="24"/>
+                <w:szCs w:val="24"/>
+              </w:rPr>
+            </w:pPr>
+            <w:r>
+              <w:rPr>
+                <w:rFonts w:ascii="Times New Roman" w:hAnsi="Times New Roman" w:cs="Times New Roman"/>
+                <w:b/>
+                <w:bCs/>
+                <w:color w:val="00B050"/>
+                <w:sz w:val="24"/>
+                <w:szCs w:val="24"/>
+              </w:rPr>
+              <w:t>YES</w:t>
+            </w:r>
+          </w:p>
+        </w:tc>
+        <w:tc>
+          <w:tcPr>
+            <w:tcW w:w="1408" w:type="dxa"/>
+          </w:tcPr>
+          <w:p>
+            <w:pPr>
+              <w:pStyle w:val="ListParagraph"/>
+              <w:ind w:left="0"/>
+              <w:jc w:val="both"/>
+              <w:rPr>
+                <w:rFonts w:ascii="Times New Roman" w:hAnsi="Times New Roman" w:cs="Times New Roman"/>
+                <w:b/>
+                <w:bCs/>
+                <w:sz w:val="24"/>
+                <w:szCs w:val="24"/>
+              </w:rPr>
+            </w:pPr>
+            <w:r>
+              <w:rPr>
+                <w:rFonts w:ascii="Times New Roman" w:hAnsi="Times New Roman" w:cs="Times New Roman"/>
+                <w:b/>
+                <w:bCs/>
+                <w:color w:val="00B050"/>
+                <w:sz w:val="24"/>
+                <w:szCs w:val="24"/>
+              </w:rPr>
+              <w:t>YES</w:t>
+            </w:r>
+          </w:p>
+        </w:tc>
+        <w:tc>
+          <w:tcPr>
+            <w:tcW w:w="1447" w:type="dxa"/>
+          </w:tcPr>
+          <w:p>
+            <w:pPr>
+              <w:pStyle w:val="ListParagraph"/>
+              <w:ind w:left="0"/>
+              <w:jc w:val="both"/>
+              <w:rPr>
+                <w:rFonts w:ascii="Times New Roman" w:hAnsi="Times New Roman" w:cs="Times New Roman"/>
+                <w:b/>
+                <w:bCs/>
+                <w:sz w:val="24"/>
+                <w:szCs w:val="24"/>
+              </w:rPr>
+            </w:pPr>
+            <w:r>
+              <w:rPr>
+                <w:rFonts w:ascii="Times New Roman" w:hAnsi="Times New Roman" w:cs="Times New Roman"/>
+                <w:b/>
+                <w:bCs/>
+                <w:color w:val="00B050"/>
+                <w:sz w:val="24"/>
+                <w:szCs w:val="24"/>
+              </w:rPr>
+              <w:t>YES</w:t>
+            </w:r>
+          </w:p>
+        </w:tc>
+      </w:tr>
+      <w:tr>
+        <w:trPr>
+          <w:trHeight w:val="710"/>
+        </w:trPr>
+        <w:tc>
+          <w:tcPr>
+            <w:tcW w:w="1604" w:type="dxa"/>
+            <w:shd w:val="clear" w:color="auto" w:fill="ED7D31" w:themeFill="accent2"/>
+          </w:tcPr>
+          <w:p>
+            <w:pPr>
+              <w:pStyle w:val="ListParagraph"/>
+              <w:ind w:left="0"/>
+              <w:jc w:val="both"/>
+              <w:rPr>
+                <w:rFonts w:ascii="Times New Roman" w:hAnsi="Times New Roman" w:cs="Times New Roman"/>
+                <w:b/>
+                <w:bCs/>
+                <w:color w:val="FFFFFF" w:themeColor="background1"/>
+                <w:sz w:val="24"/>
+                <w:szCs w:val="24"/>
+              </w:rPr>
+            </w:pPr>
+            <w:r>
+              <w:rPr>
+                <w:rFonts w:ascii="Times New Roman" w:hAnsi="Times New Roman" w:cs="Times New Roman"/>
+                <w:b/>
+                <w:bCs/>
+                <w:color w:val="FFFFFF" w:themeColor="background1"/>
+                <w:sz w:val="24"/>
+                <w:szCs w:val="24"/>
+              </w:rPr>
+              <w:t>MEGA</w:t>
+            </w:r>
+          </w:p>
+        </w:tc>
+        <w:tc>
+          <w:tcPr>
+            <w:tcW w:w="1359" w:type="dxa"/>
+          </w:tcPr>
+          <w:p>
+            <w:pPr>
+              <w:pStyle w:val="ListParagraph"/>
+              <w:ind w:left="0"/>
+              <w:jc w:val="both"/>
+              <w:rPr>
+                <w:rFonts w:ascii="Times New Roman" w:hAnsi="Times New Roman" w:cs="Times New Roman"/>
+                <w:b/>
+                <w:bCs/>
+                <w:sz w:val="24"/>
+                <w:szCs w:val="24"/>
+              </w:rPr>
+            </w:pPr>
+            <w:r>
+              <w:rPr>
+                <w:rFonts w:ascii="Times New Roman" w:hAnsi="Times New Roman" w:cs="Times New Roman"/>
+                <w:b/>
+                <w:bCs/>
+                <w:color w:val="00B050"/>
+                <w:sz w:val="24"/>
+                <w:szCs w:val="24"/>
+              </w:rPr>
+              <w:t>YES</w:t>
+            </w:r>
+          </w:p>
+        </w:tc>
+        <w:tc>
+          <w:tcPr>
+            <w:tcW w:w="1380" w:type="dxa"/>
+          </w:tcPr>
+          <w:p>
+            <w:pPr>
+              <w:pStyle w:val="ListParagraph"/>
+              <w:ind w:left="0"/>
+              <w:jc w:val="both"/>
+              <w:rPr>
+                <w:rFonts w:ascii="Times New Roman" w:hAnsi="Times New Roman" w:cs="Times New Roman"/>
+                <w:b/>
+                <w:bCs/>
+                <w:sz w:val="24"/>
+                <w:szCs w:val="24"/>
+              </w:rPr>
+            </w:pPr>
+            <w:r>
+              <w:rPr>
+                <w:rFonts w:ascii="Times New Roman" w:hAnsi="Times New Roman" w:cs="Times New Roman"/>
+                <w:b/>
+                <w:bCs/>
+                <w:color w:val="00B050"/>
+                <w:sz w:val="24"/>
+                <w:szCs w:val="24"/>
+              </w:rPr>
+              <w:t>YES</w:t>
+            </w:r>
+          </w:p>
+        </w:tc>
+        <w:tc>
+          <w:tcPr>
+            <w:tcW w:w="1408" w:type="dxa"/>
+          </w:tcPr>
+          <w:p>
+            <w:pPr>
+              <w:pStyle w:val="ListParagraph"/>
+              <w:ind w:left="0"/>
+              <w:jc w:val="both"/>
+              <w:rPr>
+                <w:rFonts w:ascii="Times New Roman" w:hAnsi="Times New Roman" w:cs="Times New Roman"/>
+                <w:b/>
+                <w:bCs/>
+                <w:sz w:val="24"/>
+                <w:szCs w:val="24"/>
+              </w:rPr>
+            </w:pPr>
+            <w:r>
+              <w:rPr>
+                <w:rFonts w:ascii="Times New Roman" w:hAnsi="Times New Roman" w:cs="Times New Roman"/>
+                <w:b/>
+                <w:bCs/>
+                <w:color w:val="00B050"/>
+                <w:sz w:val="24"/>
+                <w:szCs w:val="24"/>
+              </w:rPr>
+              <w:t>YES</w:t>
+            </w:r>
+          </w:p>
+        </w:tc>
+        <w:tc>
+          <w:tcPr>
+            <w:tcW w:w="1447" w:type="dxa"/>
+          </w:tcPr>
+          <w:p>
+            <w:pPr>
+              <w:pStyle w:val="ListParagraph"/>
+              <w:ind w:left="0"/>
+              <w:jc w:val="both"/>
+              <w:rPr>
+                <w:rFonts w:ascii="Times New Roman" w:hAnsi="Times New Roman" w:cs="Times New Roman"/>
+                <w:b/>
+                <w:bCs/>
+                <w:sz w:val="24"/>
+                <w:szCs w:val="24"/>
+              </w:rPr>
+            </w:pPr>
+            <w:r>
+              <w:rPr>
+                <w:rFonts w:ascii="Times New Roman" w:hAnsi="Times New Roman" w:cs="Times New Roman"/>
+                <w:b/>
+                <w:bCs/>
+                <w:color w:val="00B050"/>
+                <w:sz w:val="24"/>
+                <w:szCs w:val="24"/>
+              </w:rPr>
+              <w:t>YES</w:t>
+            </w:r>
+          </w:p>
+        </w:tc>
+      </w:tr>
+    </w:tbl>
+    <w:p>
+      <w:pPr>
+        <w:pStyle w:val="ListParagraph"/>
+        <w:jc w:val="both"/>
+        <w:rPr>
+          <w:rFonts w:ascii="Times New Roman" w:hAnsi="Times New Roman" w:cs="Times New Roman"/>
+          <w:b/>
+          <w:bCs/>
+          <w:sz w:val="24"/>
+          <w:szCs w:val="24"/>
+        </w:rPr>
+      </w:pPr>
     </w:p>
     <w:p>
       <w:pPr>
@@ -457,6 +3000,705 @@
           <w:sz w:val="24"/>
           <w:szCs w:val="24"/>
         </w:rPr>
+        <w:t>Tipe</w:t>
+      </w:r>
+      <w:proofErr w:type="spellEnd"/>
+      <w:r>
+        <w:rPr>
+          <w:rFonts w:ascii="Times New Roman" w:hAnsi="Times New Roman" w:cs="Times New Roman"/>
+          <w:b/>
+          <w:bCs/>
+          <w:sz w:val="24"/>
+          <w:szCs w:val="24"/>
+        </w:rPr>
+        <w:t xml:space="preserve"> </w:t>
+      </w:r>
+      <w:proofErr w:type="spellStart"/>
+      <w:r>
+        <w:rPr>
+          <w:rFonts w:ascii="Times New Roman" w:hAnsi="Times New Roman" w:cs="Times New Roman"/>
+          <w:b/>
+          <w:bCs/>
+          <w:sz w:val="24"/>
+          <w:szCs w:val="24"/>
+        </w:rPr>
+        <w:t>metode</w:t>
+      </w:r>
+      <w:proofErr w:type="spellEnd"/>
+      <w:r>
+        <w:rPr>
+          <w:rFonts w:ascii="Times New Roman" w:hAnsi="Times New Roman" w:cs="Times New Roman"/>
+          <w:b/>
+          <w:bCs/>
+          <w:sz w:val="24"/>
+          <w:szCs w:val="24"/>
+        </w:rPr>
+        <w:t xml:space="preserve"> </w:t>
+      </w:r>
+      <w:proofErr w:type="spellStart"/>
+      <w:r>
+        <w:rPr>
+          <w:rFonts w:ascii="Times New Roman" w:hAnsi="Times New Roman" w:cs="Times New Roman"/>
+          <w:b/>
+          <w:bCs/>
+          <w:sz w:val="24"/>
+          <w:szCs w:val="24"/>
+        </w:rPr>
+        <w:t>Defuzzifikasi</w:t>
+      </w:r>
+      <w:proofErr w:type="spellEnd"/>
+    </w:p>
+    <w:p>
+      <w:pPr>
+        <w:pStyle w:val="ListParagraph"/>
+        <w:ind w:firstLine="720"/>
+        <w:jc w:val="both"/>
+        <w:rPr>
+          <w:rFonts w:ascii="Times New Roman" w:hAnsi="Times New Roman" w:cs="Times New Roman"/>
+          <w:sz w:val="24"/>
+          <w:szCs w:val="24"/>
+        </w:rPr>
+      </w:pPr>
+      <w:proofErr w:type="spellStart"/>
+      <w:r>
+        <w:rPr>
+          <w:rFonts w:ascii="Times New Roman" w:hAnsi="Times New Roman" w:cs="Times New Roman"/>
+          <w:sz w:val="24"/>
+          <w:szCs w:val="24"/>
+        </w:rPr>
+        <w:t>Untuk</w:t>
+      </w:r>
+      <w:proofErr w:type="spellEnd"/>
+      <w:r>
+        <w:rPr>
+          <w:rFonts w:ascii="Times New Roman" w:hAnsi="Times New Roman" w:cs="Times New Roman"/>
+          <w:sz w:val="24"/>
+          <w:szCs w:val="24"/>
+        </w:rPr>
+        <w:t xml:space="preserve"> </w:t>
+      </w:r>
+      <w:proofErr w:type="spellStart"/>
+      <w:r>
+        <w:rPr>
+          <w:rFonts w:ascii="Times New Roman" w:hAnsi="Times New Roman" w:cs="Times New Roman"/>
+          <w:sz w:val="24"/>
+          <w:szCs w:val="24"/>
+        </w:rPr>
+        <w:t>metode</w:t>
+      </w:r>
+      <w:proofErr w:type="spellEnd"/>
+      <w:r>
+        <w:rPr>
+          <w:rFonts w:ascii="Times New Roman" w:hAnsi="Times New Roman" w:cs="Times New Roman"/>
+          <w:sz w:val="24"/>
+          <w:szCs w:val="24"/>
+        </w:rPr>
+        <w:t xml:space="preserve"> </w:t>
+      </w:r>
+      <w:proofErr w:type="spellStart"/>
+      <w:r>
+        <w:rPr>
+          <w:rFonts w:ascii="Times New Roman" w:hAnsi="Times New Roman" w:cs="Times New Roman"/>
+          <w:sz w:val="24"/>
+          <w:szCs w:val="24"/>
+        </w:rPr>
+        <w:t>defuzzifikasi</w:t>
+      </w:r>
+      <w:proofErr w:type="spellEnd"/>
+      <w:r>
+        <w:rPr>
+          <w:rFonts w:ascii="Times New Roman" w:hAnsi="Times New Roman" w:cs="Times New Roman"/>
+          <w:sz w:val="24"/>
+          <w:szCs w:val="24"/>
+        </w:rPr>
+        <w:t xml:space="preserve"> yang </w:t>
+      </w:r>
+      <w:proofErr w:type="spellStart"/>
+      <w:r>
+        <w:rPr>
+          <w:rFonts w:ascii="Times New Roman" w:hAnsi="Times New Roman" w:cs="Times New Roman"/>
+          <w:sz w:val="24"/>
+          <w:szCs w:val="24"/>
+        </w:rPr>
+        <w:t>saya</w:t>
+      </w:r>
+      <w:proofErr w:type="spellEnd"/>
+      <w:r>
+        <w:rPr>
+          <w:rFonts w:ascii="Times New Roman" w:hAnsi="Times New Roman" w:cs="Times New Roman"/>
+          <w:sz w:val="24"/>
+          <w:szCs w:val="24"/>
+        </w:rPr>
+        <w:t xml:space="preserve"> </w:t>
+      </w:r>
+      <w:proofErr w:type="spellStart"/>
+      <w:r>
+        <w:rPr>
+          <w:rFonts w:ascii="Times New Roman" w:hAnsi="Times New Roman" w:cs="Times New Roman"/>
+          <w:sz w:val="24"/>
+          <w:szCs w:val="24"/>
+        </w:rPr>
+        <w:t>gunakan</w:t>
+      </w:r>
+      <w:proofErr w:type="spellEnd"/>
+      <w:r>
+        <w:rPr>
+          <w:rFonts w:ascii="Times New Roman" w:hAnsi="Times New Roman" w:cs="Times New Roman"/>
+          <w:sz w:val="24"/>
+          <w:szCs w:val="24"/>
+        </w:rPr>
+        <w:t xml:space="preserve"> </w:t>
+      </w:r>
+      <w:proofErr w:type="spellStart"/>
+      <w:r>
+        <w:rPr>
+          <w:rFonts w:ascii="Times New Roman" w:hAnsi="Times New Roman" w:cs="Times New Roman"/>
+          <w:sz w:val="24"/>
+          <w:szCs w:val="24"/>
+        </w:rPr>
+        <w:t>adalah</w:t>
+      </w:r>
+      <w:proofErr w:type="spellEnd"/>
+      <w:r>
+        <w:rPr>
+          <w:rFonts w:ascii="Times New Roman" w:hAnsi="Times New Roman" w:cs="Times New Roman"/>
+          <w:sz w:val="24"/>
+          <w:szCs w:val="24"/>
+        </w:rPr>
+        <w:t xml:space="preserve"> </w:t>
+      </w:r>
+      <w:proofErr w:type="spellStart"/>
+      <w:r>
+        <w:rPr>
+          <w:rFonts w:ascii="Times New Roman" w:hAnsi="Times New Roman" w:cs="Times New Roman"/>
+          <w:sz w:val="24"/>
+          <w:szCs w:val="24"/>
+        </w:rPr>
+        <w:t>menggunakan</w:t>
+      </w:r>
+      <w:proofErr w:type="spellEnd"/>
+      <w:r>
+        <w:rPr>
+          <w:rFonts w:ascii="Times New Roman" w:hAnsi="Times New Roman" w:cs="Times New Roman"/>
+          <w:sz w:val="24"/>
+          <w:szCs w:val="24"/>
+        </w:rPr>
+        <w:t xml:space="preserve"> </w:t>
+      </w:r>
+      <w:proofErr w:type="spellStart"/>
+      <w:r>
+        <w:rPr>
+          <w:rFonts w:ascii="Times New Roman" w:hAnsi="Times New Roman" w:cs="Times New Roman"/>
+          <w:sz w:val="24"/>
+          <w:szCs w:val="24"/>
+        </w:rPr>
+        <w:t>metode</w:t>
+      </w:r>
+      <w:proofErr w:type="spellEnd"/>
+      <w:r>
+        <w:rPr>
+          <w:rFonts w:ascii="Times New Roman" w:hAnsi="Times New Roman" w:cs="Times New Roman"/>
+          <w:sz w:val="24"/>
+          <w:szCs w:val="24"/>
+        </w:rPr>
+        <w:t xml:space="preserve"> </w:t>
+      </w:r>
+      <w:r>
+        <w:rPr>
+          <w:rFonts w:ascii="Times New Roman" w:hAnsi="Times New Roman" w:cs="Times New Roman"/>
+          <w:b/>
+          <w:bCs/>
+          <w:i/>
+          <w:iCs/>
+          <w:sz w:val="24"/>
+          <w:szCs w:val="24"/>
+        </w:rPr>
+        <w:t xml:space="preserve">MAMDANI. </w:t>
+      </w:r>
+      <w:proofErr w:type="spellStart"/>
+      <w:r>
+        <w:rPr>
+          <w:rFonts w:ascii="Times New Roman" w:hAnsi="Times New Roman" w:cs="Times New Roman"/>
+          <w:sz w:val="24"/>
+          <w:szCs w:val="24"/>
+        </w:rPr>
+        <w:t>Dengan</w:t>
+      </w:r>
+      <w:proofErr w:type="spellEnd"/>
+      <w:r>
+        <w:rPr>
+          <w:rFonts w:ascii="Times New Roman" w:hAnsi="Times New Roman" w:cs="Times New Roman"/>
+          <w:sz w:val="24"/>
+          <w:szCs w:val="24"/>
+        </w:rPr>
+        <w:t xml:space="preserve"> </w:t>
+      </w:r>
+      <w:proofErr w:type="spellStart"/>
+      <w:r>
+        <w:rPr>
+          <w:rFonts w:ascii="Times New Roman" w:hAnsi="Times New Roman" w:cs="Times New Roman"/>
+          <w:sz w:val="24"/>
+          <w:szCs w:val="24"/>
+        </w:rPr>
+        <w:t>jarak</w:t>
+      </w:r>
+      <w:proofErr w:type="spellEnd"/>
+      <w:r>
+        <w:rPr>
+          <w:rFonts w:ascii="Times New Roman" w:hAnsi="Times New Roman" w:cs="Times New Roman"/>
+          <w:sz w:val="24"/>
+          <w:szCs w:val="24"/>
+        </w:rPr>
+        <w:t xml:space="preserve"> </w:t>
+      </w:r>
+      <w:proofErr w:type="spellStart"/>
+      <w:r>
+        <w:rPr>
+          <w:rFonts w:ascii="Times New Roman" w:hAnsi="Times New Roman" w:cs="Times New Roman"/>
+          <w:sz w:val="24"/>
+          <w:szCs w:val="24"/>
+        </w:rPr>
+        <w:t>dengan</w:t>
+      </w:r>
+      <w:proofErr w:type="spellEnd"/>
+      <w:r>
+        <w:rPr>
+          <w:rFonts w:ascii="Times New Roman" w:hAnsi="Times New Roman" w:cs="Times New Roman"/>
+          <w:sz w:val="24"/>
+          <w:szCs w:val="24"/>
+        </w:rPr>
+        <w:t xml:space="preserve"> </w:t>
+      </w:r>
+      <w:proofErr w:type="spellStart"/>
+      <w:r>
+        <w:rPr>
+          <w:rFonts w:ascii="Times New Roman" w:hAnsi="Times New Roman" w:cs="Times New Roman"/>
+          <w:sz w:val="24"/>
+          <w:szCs w:val="24"/>
+        </w:rPr>
+        <w:t>kelipatan</w:t>
+      </w:r>
+      <w:proofErr w:type="spellEnd"/>
+      <w:r>
+        <w:rPr>
+          <w:rFonts w:ascii="Times New Roman" w:hAnsi="Times New Roman" w:cs="Times New Roman"/>
+          <w:sz w:val="24"/>
+          <w:szCs w:val="24"/>
+        </w:rPr>
+        <w:t xml:space="preserve"> </w:t>
+      </w:r>
+      <w:proofErr w:type="spellStart"/>
+      <w:r>
+        <w:rPr>
+          <w:rFonts w:ascii="Times New Roman" w:hAnsi="Times New Roman" w:cs="Times New Roman"/>
+          <w:sz w:val="24"/>
+          <w:szCs w:val="24"/>
+        </w:rPr>
+        <w:t>yaitu</w:t>
+      </w:r>
+      <w:proofErr w:type="spellEnd"/>
+      <w:r>
+        <w:rPr>
+          <w:rFonts w:ascii="Times New Roman" w:hAnsi="Times New Roman" w:cs="Times New Roman"/>
+          <w:sz w:val="24"/>
+          <w:szCs w:val="24"/>
+        </w:rPr>
+        <w:t xml:space="preserve"> 10, </w:t>
+      </w:r>
+      <w:proofErr w:type="spellStart"/>
+      <w:r>
+        <w:rPr>
+          <w:rFonts w:ascii="Times New Roman" w:hAnsi="Times New Roman" w:cs="Times New Roman"/>
+          <w:sz w:val="24"/>
+          <w:szCs w:val="24"/>
+        </w:rPr>
+        <w:t>kemudian</w:t>
+      </w:r>
+      <w:proofErr w:type="spellEnd"/>
+      <w:r>
+        <w:rPr>
+          <w:rFonts w:ascii="Times New Roman" w:hAnsi="Times New Roman" w:cs="Times New Roman"/>
+          <w:sz w:val="24"/>
+          <w:szCs w:val="24"/>
+        </w:rPr>
+        <w:t xml:space="preserve"> </w:t>
+      </w:r>
+      <w:proofErr w:type="spellStart"/>
+      <w:r>
+        <w:rPr>
+          <w:rFonts w:ascii="Times New Roman" w:hAnsi="Times New Roman" w:cs="Times New Roman"/>
+          <w:sz w:val="24"/>
+          <w:szCs w:val="24"/>
+        </w:rPr>
+        <w:t>batas</w:t>
+      </w:r>
+      <w:proofErr w:type="spellEnd"/>
+      <w:r>
+        <w:rPr>
+          <w:rFonts w:ascii="Times New Roman" w:hAnsi="Times New Roman" w:cs="Times New Roman"/>
+          <w:sz w:val="24"/>
+          <w:szCs w:val="24"/>
+        </w:rPr>
+        <w:t xml:space="preserve"> </w:t>
+      </w:r>
+      <w:proofErr w:type="spellStart"/>
+      <w:r>
+        <w:rPr>
+          <w:rFonts w:ascii="Times New Roman" w:hAnsi="Times New Roman" w:cs="Times New Roman"/>
+          <w:sz w:val="24"/>
+          <w:szCs w:val="24"/>
+        </w:rPr>
+        <w:t>untuk</w:t>
+      </w:r>
+      <w:proofErr w:type="spellEnd"/>
+      <w:r>
+        <w:rPr>
+          <w:rFonts w:ascii="Times New Roman" w:hAnsi="Times New Roman" w:cs="Times New Roman"/>
+          <w:sz w:val="24"/>
+          <w:szCs w:val="24"/>
+        </w:rPr>
+        <w:t xml:space="preserve"> </w:t>
+      </w:r>
+      <w:proofErr w:type="spellStart"/>
+      <w:r>
+        <w:rPr>
+          <w:rFonts w:ascii="Times New Roman" w:hAnsi="Times New Roman" w:cs="Times New Roman"/>
+          <w:sz w:val="24"/>
+          <w:szCs w:val="24"/>
+        </w:rPr>
+        <w:t>keputusan</w:t>
+      </w:r>
+      <w:proofErr w:type="spellEnd"/>
+      <w:r>
+        <w:rPr>
+          <w:rFonts w:ascii="Times New Roman" w:hAnsi="Times New Roman" w:cs="Times New Roman"/>
+          <w:sz w:val="24"/>
+          <w:szCs w:val="24"/>
+        </w:rPr>
+        <w:t xml:space="preserve"> </w:t>
+      </w:r>
+      <w:r>
+        <w:rPr>
+          <w:rFonts w:ascii="Times New Roman" w:hAnsi="Times New Roman" w:cs="Times New Roman"/>
+          <w:b/>
+          <w:bCs/>
+          <w:sz w:val="24"/>
+          <w:szCs w:val="24"/>
+        </w:rPr>
+        <w:t>NO</w:t>
+      </w:r>
+      <w:r>
+        <w:rPr>
+          <w:rFonts w:ascii="Times New Roman" w:hAnsi="Times New Roman" w:cs="Times New Roman"/>
+          <w:sz w:val="24"/>
+          <w:szCs w:val="24"/>
+        </w:rPr>
+        <w:t xml:space="preserve"> </w:t>
+      </w:r>
+      <w:proofErr w:type="spellStart"/>
+      <w:r>
+        <w:rPr>
+          <w:rFonts w:ascii="Times New Roman" w:hAnsi="Times New Roman" w:cs="Times New Roman"/>
+          <w:sz w:val="24"/>
+          <w:szCs w:val="24"/>
+        </w:rPr>
+        <w:t>adalah</w:t>
+      </w:r>
+      <w:proofErr w:type="spellEnd"/>
+      <w:r>
+        <w:rPr>
+          <w:rFonts w:ascii="Times New Roman" w:hAnsi="Times New Roman" w:cs="Times New Roman"/>
+          <w:sz w:val="24"/>
+          <w:szCs w:val="24"/>
+        </w:rPr>
+        <w:t xml:space="preserve"> 0 </w:t>
+      </w:r>
+      <w:proofErr w:type="spellStart"/>
+      <w:r>
+        <w:rPr>
+          <w:rFonts w:ascii="Times New Roman" w:hAnsi="Times New Roman" w:cs="Times New Roman"/>
+          <w:sz w:val="24"/>
+          <w:szCs w:val="24"/>
+        </w:rPr>
+        <w:t>sampai</w:t>
+      </w:r>
+      <w:proofErr w:type="spellEnd"/>
+      <w:r>
+        <w:rPr>
+          <w:rFonts w:ascii="Times New Roman" w:hAnsi="Times New Roman" w:cs="Times New Roman"/>
+          <w:sz w:val="24"/>
+          <w:szCs w:val="24"/>
+        </w:rPr>
+        <w:t xml:space="preserve"> 70 dan </w:t>
+      </w:r>
+      <w:proofErr w:type="spellStart"/>
+      <w:r>
+        <w:rPr>
+          <w:rFonts w:ascii="Times New Roman" w:hAnsi="Times New Roman" w:cs="Times New Roman"/>
+          <w:sz w:val="24"/>
+          <w:szCs w:val="24"/>
+        </w:rPr>
+        <w:t>batas</w:t>
+      </w:r>
+      <w:proofErr w:type="spellEnd"/>
+      <w:r>
+        <w:rPr>
+          <w:rFonts w:ascii="Times New Roman" w:hAnsi="Times New Roman" w:cs="Times New Roman"/>
+          <w:sz w:val="24"/>
+          <w:szCs w:val="24"/>
+        </w:rPr>
+        <w:t xml:space="preserve"> </w:t>
+      </w:r>
+      <w:proofErr w:type="spellStart"/>
+      <w:r>
+        <w:rPr>
+          <w:rFonts w:ascii="Times New Roman" w:hAnsi="Times New Roman" w:cs="Times New Roman"/>
+          <w:sz w:val="24"/>
+          <w:szCs w:val="24"/>
+        </w:rPr>
+        <w:t>untuk</w:t>
+      </w:r>
+      <w:proofErr w:type="spellEnd"/>
+      <w:r>
+        <w:rPr>
+          <w:rFonts w:ascii="Times New Roman" w:hAnsi="Times New Roman" w:cs="Times New Roman"/>
+          <w:sz w:val="24"/>
+          <w:szCs w:val="24"/>
+        </w:rPr>
+        <w:t xml:space="preserve"> </w:t>
+      </w:r>
+      <w:proofErr w:type="spellStart"/>
+      <w:r>
+        <w:rPr>
+          <w:rFonts w:ascii="Times New Roman" w:hAnsi="Times New Roman" w:cs="Times New Roman"/>
+          <w:sz w:val="24"/>
+          <w:szCs w:val="24"/>
+        </w:rPr>
+        <w:t>keputusan</w:t>
+      </w:r>
+      <w:proofErr w:type="spellEnd"/>
+      <w:r>
+        <w:rPr>
+          <w:rFonts w:ascii="Times New Roman" w:hAnsi="Times New Roman" w:cs="Times New Roman"/>
+          <w:sz w:val="24"/>
+          <w:szCs w:val="24"/>
+        </w:rPr>
+        <w:t xml:space="preserve"> </w:t>
+      </w:r>
+      <w:r>
+        <w:rPr>
+          <w:rFonts w:ascii="Times New Roman" w:hAnsi="Times New Roman" w:cs="Times New Roman"/>
+          <w:b/>
+          <w:bCs/>
+          <w:sz w:val="24"/>
+          <w:szCs w:val="24"/>
+        </w:rPr>
+        <w:t xml:space="preserve">YES </w:t>
+      </w:r>
+      <w:proofErr w:type="spellStart"/>
+      <w:r>
+        <w:rPr>
+          <w:rFonts w:ascii="Times New Roman" w:hAnsi="Times New Roman" w:cs="Times New Roman"/>
+          <w:sz w:val="24"/>
+          <w:szCs w:val="24"/>
+        </w:rPr>
+        <w:t>adalah</w:t>
+      </w:r>
+      <w:proofErr w:type="spellEnd"/>
+      <w:r>
+        <w:rPr>
+          <w:rFonts w:ascii="Times New Roman" w:hAnsi="Times New Roman" w:cs="Times New Roman"/>
+          <w:sz w:val="24"/>
+          <w:szCs w:val="24"/>
+        </w:rPr>
+        <w:t xml:space="preserve"> </w:t>
+      </w:r>
+      <w:proofErr w:type="spellStart"/>
+      <w:r>
+        <w:rPr>
+          <w:rFonts w:ascii="Times New Roman" w:hAnsi="Times New Roman" w:cs="Times New Roman"/>
+          <w:sz w:val="24"/>
+          <w:szCs w:val="24"/>
+        </w:rPr>
+        <w:t>dari</w:t>
+      </w:r>
+      <w:proofErr w:type="spellEnd"/>
+      <w:r>
+        <w:rPr>
+          <w:rFonts w:ascii="Times New Roman" w:hAnsi="Times New Roman" w:cs="Times New Roman"/>
+          <w:sz w:val="24"/>
+          <w:szCs w:val="24"/>
+        </w:rPr>
+        <w:t xml:space="preserve"> 80 </w:t>
+      </w:r>
+      <w:proofErr w:type="spellStart"/>
+      <w:r>
+        <w:rPr>
+          <w:rFonts w:ascii="Times New Roman" w:hAnsi="Times New Roman" w:cs="Times New Roman"/>
+          <w:sz w:val="24"/>
+          <w:szCs w:val="24"/>
+        </w:rPr>
+        <w:t>hingga</w:t>
+      </w:r>
+      <w:proofErr w:type="spellEnd"/>
+      <w:r>
+        <w:rPr>
+          <w:rFonts w:ascii="Times New Roman" w:hAnsi="Times New Roman" w:cs="Times New Roman"/>
+          <w:sz w:val="24"/>
+          <w:szCs w:val="24"/>
+        </w:rPr>
+        <w:t xml:space="preserve"> 100.</w:t>
+      </w:r>
+    </w:p>
+    <w:p>
+      <w:pPr>
+        <w:pStyle w:val="ListParagraph"/>
+        <w:jc w:val="both"/>
+        <w:rPr>
+          <w:rFonts w:ascii="Times New Roman" w:hAnsi="Times New Roman" w:cs="Times New Roman"/>
+          <w:sz w:val="24"/>
+          <w:szCs w:val="24"/>
+        </w:rPr>
+      </w:pPr>
+      <w:proofErr w:type="spellStart"/>
+      <w:proofErr w:type="gramStart"/>
+      <w:r>
+        <w:rPr>
+          <w:rFonts w:ascii="Times New Roman" w:hAnsi="Times New Roman" w:cs="Times New Roman"/>
+          <w:i/>
+          <w:iCs/>
+          <w:sz w:val="24"/>
+          <w:szCs w:val="24"/>
+        </w:rPr>
+        <w:t>Rumus</w:t>
+      </w:r>
+      <w:proofErr w:type="spellEnd"/>
+      <w:r>
+        <w:rPr>
+          <w:rFonts w:ascii="Times New Roman" w:hAnsi="Times New Roman" w:cs="Times New Roman"/>
+          <w:sz w:val="24"/>
+          <w:szCs w:val="24"/>
+        </w:rPr>
+        <w:t xml:space="preserve"> :</w:t>
+      </w:r>
+      <w:proofErr w:type="gramEnd"/>
+    </w:p>
+    <w:p>
+      <w:pPr>
+        <w:pStyle w:val="ListParagraph"/>
+        <w:jc w:val="both"/>
+        <w:rPr>
+          <w:rFonts w:ascii="Times New Roman" w:hAnsi="Times New Roman" w:cs="Times New Roman"/>
+          <w:sz w:val="24"/>
+          <w:szCs w:val="24"/>
+        </w:rPr>
+      </w:pPr>
+      <w:r>
+        <w:rPr>
+          <w:rFonts w:ascii="Times New Roman" w:hAnsi="Times New Roman" w:cs="Times New Roman"/>
+          <w:sz w:val="24"/>
+          <w:szCs w:val="24"/>
+        </w:rPr>
+        <w:tab/>
+      </w:r>
+    </w:p>
+    <w:p>
+      <w:pPr>
+        <w:pStyle w:val="ListParagraph"/>
+        <w:jc w:val="center"/>
+        <w:rPr>
+          <w:rFonts w:ascii="Times New Roman" w:hAnsi="Times New Roman" w:cs="Times New Roman"/>
+          <w:sz w:val="24"/>
+          <w:szCs w:val="24"/>
+        </w:rPr>
+      </w:pPr>
+      <w:r>
+        <w:rPr>
+          <w:rFonts w:ascii="Times New Roman" w:hAnsi="Times New Roman" w:cs="Times New Roman"/>
+          <w:sz w:val="24"/>
+          <w:szCs w:val="24"/>
+        </w:rPr>
+        <w:drawing>
+          <wp:inline distT="0" distB="0" distL="0" distR="0" wp14:anchorId="7FA35B4A" wp14:editId="5F32B754">
+            <wp:extent cx="2009775" cy="462915"/>
+            <wp:effectExtent l="0" t="0" r="9525" b="0"/>
+            <wp:docPr id="343" name="Google Shape;343;p41"/>
+            <wp:cNvGraphicFramePr/>
+            <a:graphic xmlns:a="http://schemas.openxmlformats.org/drawingml/2006/main">
+              <a:graphicData uri="http://schemas.openxmlformats.org/drawingml/2006/picture">
+                <pic:pic xmlns:pic="http://schemas.openxmlformats.org/drawingml/2006/picture">
+                  <pic:nvPicPr>
+                    <pic:cNvPr id="343" name="Google Shape;343;p41"/>
+                    <pic:cNvPicPr preferRelativeResize="0"/>
+                  </pic:nvPicPr>
+                  <pic:blipFill rotWithShape="1">
+                    <a:blip r:embed="rId9">
+                      <a:alphaModFix/>
+                    </a:blip>
+                    <a:srcRect l="34936" t="-4291" r="31250" b="-1"/>
+                    <a:stretch/>
+                  </pic:blipFill>
+                  <pic:spPr bwMode="auto">
+                    <a:xfrm>
+                      <a:off x="0" y="0"/>
+                      <a:ext cx="2009775" cy="462915"/>
+                    </a:xfrm>
+                    <a:prstGeom prst="rect">
+                      <a:avLst/>
+                    </a:prstGeom>
+                    <a:noFill/>
+                    <a:ln>
+                      <a:noFill/>
+                    </a:ln>
+                    <a:extLst>
+                      <a:ext uri="{53640926-AAD7-44D8-BBD7-CCE9431645EC}">
+                        <a14:shadowObscured xmlns:a14="http://schemas.microsoft.com/office/drawing/2010/main"/>
+                      </a:ext>
+                    </a:extLst>
+                  </pic:spPr>
+                </pic:pic>
+              </a:graphicData>
+            </a:graphic>
+          </wp:inline>
+        </w:drawing>
+      </w:r>
+    </w:p>
+    <w:p>
+      <w:pPr>
+        <w:pStyle w:val="ListParagraph"/>
+        <w:jc w:val="center"/>
+        <w:rPr>
+          <w:rFonts w:ascii="Times New Roman" w:hAnsi="Times New Roman" w:cs="Times New Roman"/>
+          <w:sz w:val="24"/>
+          <w:szCs w:val="24"/>
+        </w:rPr>
+      </w:pPr>
+    </w:p>
+    <w:p>
+      <w:pPr>
+        <w:pStyle w:val="ListParagraph"/>
+        <w:numPr>
+          <w:ilvl w:val="0"/>
+          <w:numId w:val="2"/>
+        </w:numPr>
+        <w:jc w:val="both"/>
+        <w:rPr>
+          <w:rFonts w:ascii="Times New Roman" w:hAnsi="Times New Roman" w:cs="Times New Roman"/>
+          <w:b/>
+          <w:bCs/>
+          <w:sz w:val="24"/>
+          <w:szCs w:val="24"/>
+        </w:rPr>
+      </w:pPr>
+      <w:proofErr w:type="spellStart"/>
+      <w:r>
+        <w:rPr>
+          <w:rFonts w:ascii="Times New Roman" w:hAnsi="Times New Roman" w:cs="Times New Roman"/>
+          <w:b/>
+          <w:bCs/>
+          <w:sz w:val="24"/>
+          <w:szCs w:val="24"/>
+        </w:rPr>
         <w:t>Bentuk</w:t>
       </w:r>
       <w:proofErr w:type="spellEnd"/>
@@ -479,6 +3721,16 @@
           <w:sz w:val="24"/>
           <w:szCs w:val="24"/>
         </w:rPr>
+        <w:t>ba</w:t>
+      </w:r>
+      <w:r>
+        <w:rPr>
+          <w:rFonts w:ascii="Times New Roman" w:hAnsi="Times New Roman" w:cs="Times New Roman"/>
+          <w:b/>
+          <w:bCs/>
+          <w:sz w:val="24"/>
+          <w:szCs w:val="24"/>
+        </w:rPr>
         <w:t>tas</w:t>
       </w:r>
       <w:proofErr w:type="spellEnd"/>
@@ -536,10 +3788,235 @@
         </w:rPr>
         <w:t xml:space="preserve"> output</w:t>
       </w:r>
-      <w:bookmarkStart w:id="0" w:name="_GoBack"/>
-      <w:bookmarkEnd w:id="0"/>
+    </w:p>
+    <w:p>
+      <w:pPr>
+        <w:pStyle w:val="ListParagraph"/>
+        <w:jc w:val="both"/>
+        <w:rPr>
+          <w:rFonts w:ascii="Times New Roman" w:hAnsi="Times New Roman" w:cs="Times New Roman"/>
+          <w:sz w:val="24"/>
+          <w:szCs w:val="24"/>
+        </w:rPr>
+      </w:pPr>
+      <w:proofErr w:type="spellStart"/>
+      <w:r>
+        <w:rPr>
+          <w:rFonts w:ascii="Times New Roman" w:hAnsi="Times New Roman" w:cs="Times New Roman"/>
+          <w:sz w:val="24"/>
+          <w:szCs w:val="24"/>
+        </w:rPr>
+        <w:t>Berikut</w:t>
+      </w:r>
+      <w:proofErr w:type="spellEnd"/>
+      <w:r>
+        <w:rPr>
+          <w:rFonts w:ascii="Times New Roman" w:hAnsi="Times New Roman" w:cs="Times New Roman"/>
+          <w:sz w:val="24"/>
+          <w:szCs w:val="24"/>
+        </w:rPr>
+        <w:t xml:space="preserve"> </w:t>
+      </w:r>
+      <w:proofErr w:type="spellStart"/>
+      <w:r>
+        <w:rPr>
+          <w:rFonts w:ascii="Times New Roman" w:hAnsi="Times New Roman" w:cs="Times New Roman"/>
+          <w:sz w:val="24"/>
+          <w:szCs w:val="24"/>
+        </w:rPr>
+        <w:t>adalah</w:t>
+      </w:r>
+      <w:proofErr w:type="spellEnd"/>
+      <w:r>
+        <w:rPr>
+          <w:rFonts w:ascii="Times New Roman" w:hAnsi="Times New Roman" w:cs="Times New Roman"/>
+          <w:sz w:val="24"/>
+          <w:szCs w:val="24"/>
+        </w:rPr>
+        <w:t xml:space="preserve"> </w:t>
+      </w:r>
+      <w:proofErr w:type="spellStart"/>
+      <w:r>
+        <w:rPr>
+          <w:rFonts w:ascii="Times New Roman" w:hAnsi="Times New Roman" w:cs="Times New Roman"/>
+          <w:sz w:val="24"/>
+          <w:szCs w:val="24"/>
+        </w:rPr>
+        <w:t>grafik</w:t>
+      </w:r>
+      <w:proofErr w:type="spellEnd"/>
+      <w:r>
+        <w:rPr>
+          <w:rFonts w:ascii="Times New Roman" w:hAnsi="Times New Roman" w:cs="Times New Roman"/>
+          <w:sz w:val="24"/>
+          <w:szCs w:val="24"/>
+        </w:rPr>
+        <w:t xml:space="preserve"> </w:t>
+      </w:r>
+      <w:proofErr w:type="spellStart"/>
+      <w:r>
+        <w:rPr>
+          <w:rFonts w:ascii="Times New Roman" w:hAnsi="Times New Roman" w:cs="Times New Roman"/>
+          <w:sz w:val="24"/>
+          <w:szCs w:val="24"/>
+        </w:rPr>
+        <w:t>dari</w:t>
+      </w:r>
+      <w:proofErr w:type="spellEnd"/>
+      <w:r>
+        <w:rPr>
+          <w:rFonts w:ascii="Times New Roman" w:hAnsi="Times New Roman" w:cs="Times New Roman"/>
+          <w:sz w:val="24"/>
+          <w:szCs w:val="24"/>
+        </w:rPr>
+        <w:t xml:space="preserve"> Mamdani yang </w:t>
+      </w:r>
+      <w:proofErr w:type="spellStart"/>
+      <w:r>
+        <w:rPr>
+          <w:rFonts w:ascii="Times New Roman" w:hAnsi="Times New Roman" w:cs="Times New Roman"/>
+          <w:sz w:val="24"/>
+          <w:szCs w:val="24"/>
+        </w:rPr>
+        <w:t>terbentuk</w:t>
+      </w:r>
+      <w:proofErr w:type="spellEnd"/>
+      <w:r>
+        <w:rPr>
+          <w:rFonts w:ascii="Times New Roman" w:hAnsi="Times New Roman" w:cs="Times New Roman"/>
+          <w:sz w:val="24"/>
+          <w:szCs w:val="24"/>
+        </w:rPr>
+        <w:t xml:space="preserve"> </w:t>
+      </w:r>
+      <w:proofErr w:type="spellStart"/>
+      <w:r>
+        <w:rPr>
+          <w:rFonts w:ascii="Times New Roman" w:hAnsi="Times New Roman" w:cs="Times New Roman"/>
+          <w:sz w:val="24"/>
+          <w:szCs w:val="24"/>
+        </w:rPr>
+        <w:t>berdasar</w:t>
+      </w:r>
+      <w:proofErr w:type="spellEnd"/>
+      <w:r>
+        <w:rPr>
+          <w:rFonts w:ascii="Times New Roman" w:hAnsi="Times New Roman" w:cs="Times New Roman"/>
+          <w:sz w:val="24"/>
+          <w:szCs w:val="24"/>
+        </w:rPr>
+        <w:t xml:space="preserve"> </w:t>
+      </w:r>
+      <w:proofErr w:type="spellStart"/>
+      <w:r>
+        <w:rPr>
+          <w:rFonts w:ascii="Times New Roman" w:hAnsi="Times New Roman" w:cs="Times New Roman"/>
+          <w:sz w:val="24"/>
+          <w:szCs w:val="24"/>
+        </w:rPr>
+        <w:t>batas</w:t>
+      </w:r>
+      <w:proofErr w:type="spellEnd"/>
+      <w:r>
+        <w:rPr>
+          <w:rFonts w:ascii="Times New Roman" w:hAnsi="Times New Roman" w:cs="Times New Roman"/>
+          <w:sz w:val="24"/>
+          <w:szCs w:val="24"/>
+        </w:rPr>
+        <w:t xml:space="preserve"> yang </w:t>
+      </w:r>
+      <w:proofErr w:type="spellStart"/>
+      <w:r>
+        <w:rPr>
+          <w:rFonts w:ascii="Times New Roman" w:hAnsi="Times New Roman" w:cs="Times New Roman"/>
+          <w:sz w:val="24"/>
+          <w:szCs w:val="24"/>
+        </w:rPr>
+        <w:t>telah</w:t>
+      </w:r>
+      <w:proofErr w:type="spellEnd"/>
+      <w:r>
+        <w:rPr>
+          <w:rFonts w:ascii="Times New Roman" w:hAnsi="Times New Roman" w:cs="Times New Roman"/>
+          <w:sz w:val="24"/>
+          <w:szCs w:val="24"/>
+        </w:rPr>
+        <w:t xml:space="preserve"> </w:t>
+      </w:r>
+      <w:proofErr w:type="spellStart"/>
+      <w:r>
+        <w:rPr>
+          <w:rFonts w:ascii="Times New Roman" w:hAnsi="Times New Roman" w:cs="Times New Roman"/>
+          <w:sz w:val="24"/>
+          <w:szCs w:val="24"/>
+        </w:rPr>
+        <w:t>dibuat</w:t>
+      </w:r>
+      <w:proofErr w:type="spellEnd"/>
+      <w:r>
+        <w:rPr>
+          <w:rFonts w:ascii="Times New Roman" w:hAnsi="Times New Roman" w:cs="Times New Roman"/>
+          <w:sz w:val="24"/>
+          <w:szCs w:val="24"/>
+        </w:rPr>
+        <w:t>.</w:t>
+      </w:r>
+    </w:p>
+    <w:p>
+      <w:pPr>
+        <w:pStyle w:val="ListParagraph"/>
+        <w:jc w:val="both"/>
+        <w:rPr>
+          <w:rFonts w:ascii="Times New Roman" w:hAnsi="Times New Roman" w:cs="Times New Roman"/>
+          <w:b/>
+          <w:bCs/>
+          <w:sz w:val="24"/>
+          <w:szCs w:val="24"/>
+        </w:rPr>
+      </w:pPr>
+      <w:r>
+        <w:rPr>
+          <w:noProof/>
+        </w:rPr>
+        <w:drawing>
+          <wp:inline distT="0" distB="0" distL="0" distR="0" wp14:anchorId="460B1534" wp14:editId="2DD96300">
+            <wp:extent cx="3238500" cy="2156090"/>
+            <wp:effectExtent l="0" t="0" r="0" b="0"/>
+            <wp:docPr id="3" name="Picture 3"/>
+            <wp:cNvGraphicFramePr>
+              <a:graphicFrameLocks xmlns:a="http://schemas.openxmlformats.org/drawingml/2006/main" noChangeAspect="1"/>
+            </wp:cNvGraphicFramePr>
+            <a:graphic xmlns:a="http://schemas.openxmlformats.org/drawingml/2006/main">
+              <a:graphicData uri="http://schemas.openxmlformats.org/drawingml/2006/picture">
+                <pic:pic xmlns:pic="http://schemas.openxmlformats.org/drawingml/2006/picture">
+                  <pic:nvPicPr>
+                    <pic:cNvPr id="1" name=""/>
+                    <pic:cNvPicPr/>
+                  </pic:nvPicPr>
+                  <pic:blipFill>
+                    <a:blip r:embed="rId10"/>
+                    <a:stretch>
+                      <a:fillRect/>
+                    </a:stretch>
+                  </pic:blipFill>
+                  <pic:spPr>
+                    <a:xfrm>
+                      <a:off x="0" y="0"/>
+                      <a:ext cx="3248336" cy="2162639"/>
+                    </a:xfrm>
+                    <a:prstGeom prst="rect">
+                      <a:avLst/>
+                    </a:prstGeom>
+                  </pic:spPr>
+                </pic:pic>
+              </a:graphicData>
+            </a:graphic>
+          </wp:inline>
+        </w:drawing>
+      </w:r>
     </w:p>
     <w:sectPr>
+      <w:headerReference w:type="default" r:id="rId11"/>
       <w:pgSz w:w="12240" w:h="15840"/>
       <w:pgMar w:top="1440" w:right="1440" w:bottom="1440" w:left="1440" w:header="720" w:footer="720" w:gutter="0"/>
       <w:cols w:space="720"/>
@@ -549,12 +4026,356 @@
 </w:document>
 </file>
 
+<file path=word/endnotes.xml><?xml version="1.0" encoding="utf-8"?>
+<w:endnotes xmlns:wpc="http://schemas.microsoft.com/office/word/2010/wordprocessingCanvas" xmlns:cx="http://schemas.microsoft.com/office/drawing/2014/chartex" xmlns:cx1="http://schemas.microsoft.com/office/drawing/2015/9/8/chartex" xmlns:cx2="http://schemas.microsoft.com/office/drawing/2015/10/21/chartex" xmlns:cx3="http://schemas.microsoft.com/office/drawing/2016/5/9/chartex" xmlns:cx4="http://schemas.microsoft.com/office/drawing/2016/5/10/chartex" xmlns:cx5="http://schemas.microsoft.com/office/drawing/2016/5/11/chartex" xmlns:cx6="http://schemas.microsoft.com/office/drawing/2016/5/12/chartex" xmlns:cx7="http://schemas.microsoft.com/office/drawing/2016/5/13/chartex" xmlns:cx8="http://schemas.microsoft.com/office/drawing/2016/5/14/chartex" xmlns:mc="http://schemas.openxmlformats.org/markup-compatibility/2006" xmlns:aink="http://schemas.microsoft.com/office/drawing/2016/ink" xmlns:am3d="http://schemas.microsoft.com/office/drawing/2017/model3d" xmlns:o="urn:schemas-microsoft-com:office:office" xmlns:r="http://schemas.openxmlformats.org/officeDocument/2006/relationships" xmlns:m="http://schemas.openxmlformats.org/officeDocument/2006/math" xmlns:v="urn:schemas-microsoft-com:vml" xmlns:wp14="http://schemas.microsoft.com/office/word/2010/wordprocessingDrawing" xmlns:wp="http://schemas.openxmlformats.org/drawingml/2006/wordprocessingDrawing" xmlns:w10="urn:schemas-microsoft-com:office:word" xmlns:w="http://schemas.openxmlformats.org/wordprocessingml/2006/main" xmlns:w14="http://schemas.microsoft.com/office/word/2010/wordml" xmlns:w15="http://schemas.microsoft.com/office/word/2012/wordml" xmlns:w16cid="http://schemas.microsoft.com/office/word/2016/wordml/cid" xmlns:w16se="http://schemas.microsoft.com/office/word/2015/wordml/symex" xmlns:wpg="http://schemas.microsoft.com/office/word/2010/wordprocessingGroup" xmlns:wpi="http://schemas.microsoft.com/office/word/2010/wordprocessingInk" xmlns:wne="http://schemas.microsoft.com/office/word/2006/wordml" xmlns:wps="http://schemas.microsoft.com/office/word/2010/wordprocessingShape" mc:Ignorable="w14 w15 w16se w16cid wp14">
+  <w:endnote w:type="separator" w:id="-1">
+    <w:p>
+      <w:pPr>
+        <w:spacing w:after="0" w:line="240" w:lineRule="auto"/>
+      </w:pPr>
+      <w:r>
+        <w:separator/>
+      </w:r>
+    </w:p>
+  </w:endnote>
+  <w:endnote w:type="continuationSeparator" w:id="0">
+    <w:p>
+      <w:pPr>
+        <w:spacing w:after="0" w:line="240" w:lineRule="auto"/>
+      </w:pPr>
+      <w:r>
+        <w:continuationSeparator/>
+      </w:r>
+    </w:p>
+  </w:endnote>
+</w:endnotes>
+</file>
+
+<file path=word/footnotes.xml><?xml version="1.0" encoding="utf-8"?>
+<w:footnotes xmlns:wpc="http://schemas.microsoft.com/office/word/2010/wordprocessingCanvas" xmlns:cx="http://schemas.microsoft.com/office/drawing/2014/chartex" xmlns:cx1="http://schemas.microsoft.com/office/drawing/2015/9/8/chartex" xmlns:cx2="http://schemas.microsoft.com/office/drawing/2015/10/21/chartex" xmlns:cx3="http://schemas.microsoft.com/office/drawing/2016/5/9/chartex" xmlns:cx4="http://schemas.microsoft.com/office/drawing/2016/5/10/chartex" xmlns:cx5="http://schemas.microsoft.com/office/drawing/2016/5/11/chartex" xmlns:cx6="http://schemas.microsoft.com/office/drawing/2016/5/12/chartex" xmlns:cx7="http://schemas.microsoft.com/office/drawing/2016/5/13/chartex" xmlns:cx8="http://schemas.microsoft.com/office/drawing/2016/5/14/chartex" xmlns:mc="http://schemas.openxmlformats.org/markup-compatibility/2006" xmlns:aink="http://schemas.microsoft.com/office/drawing/2016/ink" xmlns:am3d="http://schemas.microsoft.com/office/drawing/2017/model3d" xmlns:o="urn:schemas-microsoft-com:office:office" xmlns:r="http://schemas.openxmlformats.org/officeDocument/2006/relationships" xmlns:m="http://schemas.openxmlformats.org/officeDocument/2006/math" xmlns:v="urn:schemas-microsoft-com:vml" xmlns:wp14="http://schemas.microsoft.com/office/word/2010/wordprocessingDrawing" xmlns:wp="http://schemas.openxmlformats.org/drawingml/2006/wordprocessingDrawing" xmlns:w10="urn:schemas-microsoft-com:office:word" xmlns:w="http://schemas.openxmlformats.org/wordprocessingml/2006/main" xmlns:w14="http://schemas.microsoft.com/office/word/2010/wordml" xmlns:w15="http://schemas.microsoft.com/office/word/2012/wordml" xmlns:w16cid="http://schemas.microsoft.com/office/word/2016/wordml/cid" xmlns:w16se="http://schemas.microsoft.com/office/word/2015/wordml/symex" xmlns:wpg="http://schemas.microsoft.com/office/word/2010/wordprocessingGroup" xmlns:wpi="http://schemas.microsoft.com/office/word/2010/wordprocessingInk" xmlns:wne="http://schemas.microsoft.com/office/word/2006/wordml" xmlns:wps="http://schemas.microsoft.com/office/word/2010/wordprocessingShape" mc:Ignorable="w14 w15 w16se w16cid wp14">
+  <w:footnote w:type="separator" w:id="-1">
+    <w:p>
+      <w:pPr>
+        <w:spacing w:after="0" w:line="240" w:lineRule="auto"/>
+      </w:pPr>
+      <w:r>
+        <w:separator/>
+      </w:r>
+    </w:p>
+  </w:footnote>
+  <w:footnote w:type="continuationSeparator" w:id="0">
+    <w:p>
+      <w:pPr>
+        <w:spacing w:after="0" w:line="240" w:lineRule="auto"/>
+      </w:pPr>
+      <w:r>
+        <w:continuationSeparator/>
+      </w:r>
+    </w:p>
+  </w:footnote>
+</w:footnotes>
+</file>
+
+<file path=word/header1.xml><?xml version="1.0" encoding="utf-8"?>
+<w:hdr xmlns:wpc="http://schemas.microsoft.com/office/word/2010/wordprocessingCanvas" xmlns:cx="http://schemas.microsoft.com/office/drawing/2014/chartex" xmlns:cx1="http://schemas.microsoft.com/office/drawing/2015/9/8/chartex" xmlns:cx2="http://schemas.microsoft.com/office/drawing/2015/10/21/chartex" xmlns:cx3="http://schemas.microsoft.com/office/drawing/2016/5/9/chartex" xmlns:cx4="http://schemas.microsoft.com/office/drawing/2016/5/10/chartex" xmlns:cx5="http://schemas.microsoft.com/office/drawing/2016/5/11/chartex" xmlns:cx6="http://schemas.microsoft.com/office/drawing/2016/5/12/chartex" xmlns:cx7="http://schemas.microsoft.com/office/drawing/2016/5/13/chartex" xmlns:cx8="http://schemas.microsoft.com/office/drawing/2016/5/14/chartex" xmlns:mc="http://schemas.openxmlformats.org/markup-compatibility/2006" xmlns:aink="http://schemas.microsoft.com/office/drawing/2016/ink" xmlns:am3d="http://schemas.microsoft.com/office/drawing/2017/model3d" xmlns:o="urn:schemas-microsoft-com:office:office" xmlns:r="http://schemas.openxmlformats.org/officeDocument/2006/relationships" xmlns:m="http://schemas.openxmlformats.org/officeDocument/2006/math" xmlns:v="urn:schemas-microsoft-com:vml" xmlns:wp14="http://schemas.microsoft.com/office/word/2010/wordprocessingDrawing" xmlns:wp="http://schemas.openxmlformats.org/drawingml/2006/wordprocessingDrawing" xmlns:w10="urn:schemas-microsoft-com:office:word" xmlns:w="http://schemas.openxmlformats.org/wordprocessingml/2006/main" xmlns:w14="http://schemas.microsoft.com/office/word/2010/wordml" xmlns:w15="http://schemas.microsoft.com/office/word/2012/wordml" xmlns:w16cid="http://schemas.microsoft.com/office/word/2016/wordml/cid" xmlns:w16se="http://schemas.microsoft.com/office/word/2015/wordml/symex" xmlns:wpg="http://schemas.microsoft.com/office/word/2010/wordprocessingGroup" xmlns:wpi="http://schemas.microsoft.com/office/word/2010/wordprocessingInk" xmlns:wne="http://schemas.microsoft.com/office/word/2006/wordml" xmlns:wps="http://schemas.microsoft.com/office/word/2010/wordprocessingShape" mc:Ignorable="w14 w15 w16se w16cid wp14">
+  <w:p>
+    <w:pPr>
+      <w:pStyle w:val="Header"/>
+      <w:spacing w:line="360" w:lineRule="auto"/>
+      <w:rPr>
+        <w:b/>
+        <w:bCs/>
+      </w:rPr>
+    </w:pPr>
+    <w:proofErr w:type="gramStart"/>
+    <w:r>
+      <w:rPr>
+        <w:b/>
+        <w:bCs/>
+      </w:rPr>
+      <w:t>Nama :</w:t>
+    </w:r>
+    <w:proofErr w:type="gramEnd"/>
+    <w:r>
+      <w:rPr>
+        <w:b/>
+        <w:bCs/>
+      </w:rPr>
+      <w:t xml:space="preserve"> Pratama Yoga </w:t>
+    </w:r>
+    <w:proofErr w:type="spellStart"/>
+    <w:r>
+      <w:rPr>
+        <w:b/>
+        <w:bCs/>
+      </w:rPr>
+      <w:t>Santosa</w:t>
+    </w:r>
+    <w:proofErr w:type="spellEnd"/>
+  </w:p>
+  <w:p>
+    <w:pPr>
+      <w:pStyle w:val="Header"/>
+      <w:spacing w:line="360" w:lineRule="auto"/>
+      <w:rPr>
+        <w:b/>
+        <w:bCs/>
+      </w:rPr>
+    </w:pPr>
+    <w:proofErr w:type="gramStart"/>
+    <w:r>
+      <w:rPr>
+        <w:b/>
+        <w:bCs/>
+      </w:rPr>
+      <w:t>NIM :</w:t>
+    </w:r>
+    <w:proofErr w:type="gramEnd"/>
+    <w:r>
+      <w:rPr>
+        <w:b/>
+        <w:bCs/>
+      </w:rPr>
+      <w:t xml:space="preserve"> 1301170073</w:t>
+    </w:r>
+  </w:p>
+  <w:p>
+    <w:pPr>
+      <w:pStyle w:val="Header"/>
+      <w:spacing w:line="360" w:lineRule="auto"/>
+      <w:rPr>
+        <w:b/>
+        <w:bCs/>
+      </w:rPr>
+    </w:pPr>
+    <w:proofErr w:type="gramStart"/>
+    <w:r>
+      <w:rPr>
+        <w:b/>
+        <w:bCs/>
+      </w:rPr>
+      <w:t>Kelas :</w:t>
+    </w:r>
+    <w:proofErr w:type="gramEnd"/>
+    <w:r>
+      <w:rPr>
+        <w:b/>
+        <w:bCs/>
+      </w:rPr>
+      <w:t xml:space="preserve"> IF 41 01</w:t>
+    </w:r>
+  </w:p>
+</w:hdr>
+</file>
+
 <file path=word/numbering.xml><?xml version="1.0" encoding="utf-8"?>
 <w:numbering xmlns:wpc="http://schemas.microsoft.com/office/word/2010/wordprocessingCanvas" xmlns:cx="http://schemas.microsoft.com/office/drawing/2014/chartex" xmlns:cx1="http://schemas.microsoft.com/office/drawing/2015/9/8/chartex" xmlns:cx2="http://schemas.microsoft.com/office/drawing/2015/10/21/chartex" xmlns:cx3="http://schemas.microsoft.com/office/drawing/2016/5/9/chartex" xmlns:cx4="http://schemas.microsoft.com/office/drawing/2016/5/10/chartex" xmlns:cx5="http://schemas.microsoft.com/office/drawing/2016/5/11/chartex" xmlns:cx6="http://schemas.microsoft.com/office/drawing/2016/5/12/chartex" xmlns:cx7="http://schemas.microsoft.com/office/drawing/2016/5/13/chartex" xmlns:cx8="http://schemas.microsoft.com/office/drawing/2016/5/14/chartex" xmlns:mc="http://schemas.openxmlformats.org/markup-compatibility/2006" xmlns:aink="http://schemas.microsoft.com/office/drawing/2016/ink" xmlns:am3d="http://schemas.microsoft.com/office/drawing/2017/model3d" xmlns:o="urn:schemas-microsoft-com:office:office" xmlns:r="http://schemas.openxmlformats.org/officeDocument/2006/relationships" xmlns:m="http://schemas.openxmlformats.org/officeDocument/2006/math" xmlns:v="urn:schemas-microsoft-com:vml" xmlns:wp14="http://schemas.microsoft.com/office/word/2010/wordprocessingDrawing" xmlns:wp="http://schemas.openxmlformats.org/drawingml/2006/wordprocessingDrawing" xmlns:w10="urn:schemas-microsoft-com:office:word" xmlns:w="http://schemas.openxmlformats.org/wordprocessingml/2006/main" xmlns:w14="http://schemas.microsoft.com/office/word/2010/wordml" xmlns:w15="http://schemas.microsoft.com/office/word/2012/wordml" xmlns:w16cid="http://schemas.microsoft.com/office/word/2016/wordml/cid" xmlns:w16se="http://schemas.microsoft.com/office/word/2015/wordml/symex" xmlns:wpg="http://schemas.microsoft.com/office/word/2010/wordprocessingGroup" xmlns:wpi="http://schemas.microsoft.com/office/word/2010/wordprocessingInk" xmlns:wne="http://schemas.microsoft.com/office/word/2006/wordml" xmlns:wps="http://schemas.microsoft.com/office/word/2010/wordprocessingShape" mc:Ignorable="w14 w15 w16se w16cid wp14">
   <w:abstractNum w:abstractNumId="0" w15:restartNumberingAfterBreak="0">
     <w:nsid w:val="2A44279A"/>
     <w:multiLevelType w:val="hybridMultilevel"/>
-    <w:tmpl w:val="D354DA3E"/>
+    <w:tmpl w:val="37EA7B6E"/>
+    <w:lvl w:ilvl="0" w:tplc="0409000F">
+      <w:start w:val="1"/>
+      <w:numFmt w:val="decimal"/>
+      <w:lvlText w:val="%1."/>
+      <w:lvlJc w:val="left"/>
+      <w:pPr>
+        <w:ind w:left="720" w:hanging="360"/>
+      </w:pPr>
+      <w:rPr>
+        <w:rFonts w:hint="default"/>
+      </w:rPr>
+    </w:lvl>
+    <w:lvl w:ilvl="1" w:tplc="04090019">
+      <w:start w:val="1"/>
+      <w:numFmt w:val="lowerLetter"/>
+      <w:lvlText w:val="%2."/>
+      <w:lvlJc w:val="left"/>
+      <w:pPr>
+        <w:ind w:left="1440" w:hanging="360"/>
+      </w:pPr>
+    </w:lvl>
+    <w:lvl w:ilvl="2" w:tplc="0409001B" w:tentative="1">
+      <w:start w:val="1"/>
+      <w:numFmt w:val="lowerRoman"/>
+      <w:lvlText w:val="%3."/>
+      <w:lvlJc w:val="right"/>
+      <w:pPr>
+        <w:ind w:left="2160" w:hanging="180"/>
+      </w:pPr>
+    </w:lvl>
+    <w:lvl w:ilvl="3" w:tplc="0409000F" w:tentative="1">
+      <w:start w:val="1"/>
+      <w:numFmt w:val="decimal"/>
+      <w:lvlText w:val="%4."/>
+      <w:lvlJc w:val="left"/>
+      <w:pPr>
+        <w:ind w:left="2880" w:hanging="360"/>
+      </w:pPr>
+    </w:lvl>
+    <w:lvl w:ilvl="4" w:tplc="04090019" w:tentative="1">
+      <w:start w:val="1"/>
+      <w:numFmt w:val="lowerLetter"/>
+      <w:lvlText w:val="%5."/>
+      <w:lvlJc w:val="left"/>
+      <w:pPr>
+        <w:ind w:left="3600" w:hanging="360"/>
+      </w:pPr>
+    </w:lvl>
+    <w:lvl w:ilvl="5" w:tplc="0409001B" w:tentative="1">
+      <w:start w:val="1"/>
+      <w:numFmt w:val="lowerRoman"/>
+      <w:lvlText w:val="%6."/>
+      <w:lvlJc w:val="right"/>
+      <w:pPr>
+        <w:ind w:left="4320" w:hanging="180"/>
+      </w:pPr>
+    </w:lvl>
+    <w:lvl w:ilvl="6" w:tplc="0409000F" w:tentative="1">
+      <w:start w:val="1"/>
+      <w:numFmt w:val="decimal"/>
+      <w:lvlText w:val="%7."/>
+      <w:lvlJc w:val="left"/>
+      <w:pPr>
+        <w:ind w:left="5040" w:hanging="360"/>
+      </w:pPr>
+    </w:lvl>
+    <w:lvl w:ilvl="7" w:tplc="04090019" w:tentative="1">
+      <w:start w:val="1"/>
+      <w:numFmt w:val="lowerLetter"/>
+      <w:lvlText w:val="%8."/>
+      <w:lvlJc w:val="left"/>
+      <w:pPr>
+        <w:ind w:left="5760" w:hanging="360"/>
+      </w:pPr>
+    </w:lvl>
+    <w:lvl w:ilvl="8" w:tplc="0409001B" w:tentative="1">
+      <w:start w:val="1"/>
+      <w:numFmt w:val="lowerRoman"/>
+      <w:lvlText w:val="%9."/>
+      <w:lvlJc w:val="right"/>
+      <w:pPr>
+        <w:ind w:left="6480" w:hanging="180"/>
+      </w:pPr>
+    </w:lvl>
+  </w:abstractNum>
+  <w:abstractNum w:abstractNumId="1" w15:restartNumberingAfterBreak="0">
+    <w:nsid w:val="4C98345E"/>
+    <w:multiLevelType w:val="hybridMultilevel"/>
+    <w:tmpl w:val="531E1682"/>
+    <w:lvl w:ilvl="0" w:tplc="04090001">
+      <w:start w:val="1"/>
+      <w:numFmt w:val="bullet"/>
+      <w:lvlText w:val=""/>
+      <w:lvlJc w:val="left"/>
+      <w:pPr>
+        <w:ind w:left="1440" w:hanging="360"/>
+      </w:pPr>
+      <w:rPr>
+        <w:rFonts w:ascii="Symbol" w:hAnsi="Symbol" w:hint="default"/>
+      </w:rPr>
+    </w:lvl>
+    <w:lvl w:ilvl="1" w:tplc="04090003" w:tentative="1">
+      <w:start w:val="1"/>
+      <w:numFmt w:val="bullet"/>
+      <w:lvlText w:val="o"/>
+      <w:lvlJc w:val="left"/>
+      <w:pPr>
+        <w:ind w:left="2160" w:hanging="360"/>
+      </w:pPr>
+      <w:rPr>
+        <w:rFonts w:ascii="Courier New" w:hAnsi="Courier New" w:cs="Courier New" w:hint="default"/>
+      </w:rPr>
+    </w:lvl>
+    <w:lvl w:ilvl="2" w:tplc="04090005" w:tentative="1">
+      <w:start w:val="1"/>
+      <w:numFmt w:val="bullet"/>
+      <w:lvlText w:val=""/>
+      <w:lvlJc w:val="left"/>
+      <w:pPr>
+        <w:ind w:left="2880" w:hanging="360"/>
+      </w:pPr>
+      <w:rPr>
+        <w:rFonts w:ascii="Wingdings" w:hAnsi="Wingdings" w:hint="default"/>
+      </w:rPr>
+    </w:lvl>
+    <w:lvl w:ilvl="3" w:tplc="04090001" w:tentative="1">
+      <w:start w:val="1"/>
+      <w:numFmt w:val="bullet"/>
+      <w:lvlText w:val=""/>
+      <w:lvlJc w:val="left"/>
+      <w:pPr>
+        <w:ind w:left="3600" w:hanging="360"/>
+      </w:pPr>
+      <w:rPr>
+        <w:rFonts w:ascii="Symbol" w:hAnsi="Symbol" w:hint="default"/>
+      </w:rPr>
+    </w:lvl>
+    <w:lvl w:ilvl="4" w:tplc="04090003" w:tentative="1">
+      <w:start w:val="1"/>
+      <w:numFmt w:val="bullet"/>
+      <w:lvlText w:val="o"/>
+      <w:lvlJc w:val="left"/>
+      <w:pPr>
+        <w:ind w:left="4320" w:hanging="360"/>
+      </w:pPr>
+      <w:rPr>
+        <w:rFonts w:ascii="Courier New" w:hAnsi="Courier New" w:cs="Courier New" w:hint="default"/>
+      </w:rPr>
+    </w:lvl>
+    <w:lvl w:ilvl="5" w:tplc="04090005" w:tentative="1">
+      <w:start w:val="1"/>
+      <w:numFmt w:val="bullet"/>
+      <w:lvlText w:val=""/>
+      <w:lvlJc w:val="left"/>
+      <w:pPr>
+        <w:ind w:left="5040" w:hanging="360"/>
+      </w:pPr>
+      <w:rPr>
+        <w:rFonts w:ascii="Wingdings" w:hAnsi="Wingdings" w:hint="default"/>
+      </w:rPr>
+    </w:lvl>
+    <w:lvl w:ilvl="6" w:tplc="04090001" w:tentative="1">
+      <w:start w:val="1"/>
+      <w:numFmt w:val="bullet"/>
+      <w:lvlText w:val=""/>
+      <w:lvlJc w:val="left"/>
+      <w:pPr>
+        <w:ind w:left="5760" w:hanging="360"/>
+      </w:pPr>
+      <w:rPr>
+        <w:rFonts w:ascii="Symbol" w:hAnsi="Symbol" w:hint="default"/>
+      </w:rPr>
+    </w:lvl>
+    <w:lvl w:ilvl="7" w:tplc="04090003" w:tentative="1">
+      <w:start w:val="1"/>
+      <w:numFmt w:val="bullet"/>
+      <w:lvlText w:val="o"/>
+      <w:lvlJc w:val="left"/>
+      <w:pPr>
+        <w:ind w:left="6480" w:hanging="360"/>
+      </w:pPr>
+      <w:rPr>
+        <w:rFonts w:ascii="Courier New" w:hAnsi="Courier New" w:cs="Courier New" w:hint="default"/>
+      </w:rPr>
+    </w:lvl>
+    <w:lvl w:ilvl="8" w:tplc="04090005" w:tentative="1">
+      <w:start w:val="1"/>
+      <w:numFmt w:val="bullet"/>
+      <w:lvlText w:val=""/>
+      <w:lvlJc w:val="left"/>
+      <w:pPr>
+        <w:ind w:left="7200" w:hanging="360"/>
+      </w:pPr>
+      <w:rPr>
+        <w:rFonts w:ascii="Wingdings" w:hAnsi="Wingdings" w:hint="default"/>
+      </w:rPr>
+    </w:lvl>
+  </w:abstractNum>
+  <w:abstractNum w:abstractNumId="2" w15:restartNumberingAfterBreak="0">
+    <w:nsid w:val="77636DB4"/>
+    <w:multiLevelType w:val="hybridMultilevel"/>
+    <w:tmpl w:val="BE520A98"/>
     <w:lvl w:ilvl="0" w:tplc="0409000F">
       <w:start w:val="1"/>
       <w:numFmt w:val="decimal"/>
@@ -640,100 +4461,14 @@
       </w:pPr>
     </w:lvl>
   </w:abstractNum>
-  <w:abstractNum w:abstractNumId="1" w15:restartNumberingAfterBreak="0">
-    <w:nsid w:val="77636DB4"/>
-    <w:multiLevelType w:val="hybridMultilevel"/>
-    <w:tmpl w:val="BE520A98"/>
-    <w:lvl w:ilvl="0" w:tplc="0409000F">
-      <w:start w:val="1"/>
-      <w:numFmt w:val="decimal"/>
-      <w:lvlText w:val="%1."/>
-      <w:lvlJc w:val="left"/>
-      <w:pPr>
-        <w:ind w:left="720" w:hanging="360"/>
-      </w:pPr>
-      <w:rPr>
-        <w:rFonts w:hint="default"/>
-      </w:rPr>
-    </w:lvl>
-    <w:lvl w:ilvl="1" w:tplc="04090019" w:tentative="1">
-      <w:start w:val="1"/>
-      <w:numFmt w:val="lowerLetter"/>
-      <w:lvlText w:val="%2."/>
-      <w:lvlJc w:val="left"/>
-      <w:pPr>
-        <w:ind w:left="1440" w:hanging="360"/>
-      </w:pPr>
-    </w:lvl>
-    <w:lvl w:ilvl="2" w:tplc="0409001B" w:tentative="1">
-      <w:start w:val="1"/>
-      <w:numFmt w:val="lowerRoman"/>
-      <w:lvlText w:val="%3."/>
-      <w:lvlJc w:val="right"/>
-      <w:pPr>
-        <w:ind w:left="2160" w:hanging="180"/>
-      </w:pPr>
-    </w:lvl>
-    <w:lvl w:ilvl="3" w:tplc="0409000F" w:tentative="1">
-      <w:start w:val="1"/>
-      <w:numFmt w:val="decimal"/>
-      <w:lvlText w:val="%4."/>
-      <w:lvlJc w:val="left"/>
-      <w:pPr>
-        <w:ind w:left="2880" w:hanging="360"/>
-      </w:pPr>
-    </w:lvl>
-    <w:lvl w:ilvl="4" w:tplc="04090019" w:tentative="1">
-      <w:start w:val="1"/>
-      <w:numFmt w:val="lowerLetter"/>
-      <w:lvlText w:val="%5."/>
-      <w:lvlJc w:val="left"/>
-      <w:pPr>
-        <w:ind w:left="3600" w:hanging="360"/>
-      </w:pPr>
-    </w:lvl>
-    <w:lvl w:ilvl="5" w:tplc="0409001B" w:tentative="1">
-      <w:start w:val="1"/>
-      <w:numFmt w:val="lowerRoman"/>
-      <w:lvlText w:val="%6."/>
-      <w:lvlJc w:val="right"/>
-      <w:pPr>
-        <w:ind w:left="4320" w:hanging="180"/>
-      </w:pPr>
-    </w:lvl>
-    <w:lvl w:ilvl="6" w:tplc="0409000F" w:tentative="1">
-      <w:start w:val="1"/>
-      <w:numFmt w:val="decimal"/>
-      <w:lvlText w:val="%7."/>
-      <w:lvlJc w:val="left"/>
-      <w:pPr>
-        <w:ind w:left="5040" w:hanging="360"/>
-      </w:pPr>
-    </w:lvl>
-    <w:lvl w:ilvl="7" w:tplc="04090019" w:tentative="1">
-      <w:start w:val="1"/>
-      <w:numFmt w:val="lowerLetter"/>
-      <w:lvlText w:val="%8."/>
-      <w:lvlJc w:val="left"/>
-      <w:pPr>
-        <w:ind w:left="5760" w:hanging="360"/>
-      </w:pPr>
-    </w:lvl>
-    <w:lvl w:ilvl="8" w:tplc="0409001B" w:tentative="1">
-      <w:start w:val="1"/>
-      <w:numFmt w:val="lowerRoman"/>
-      <w:lvlText w:val="%9."/>
-      <w:lvlJc w:val="right"/>
-      <w:pPr>
-        <w:ind w:left="6480" w:hanging="180"/>
-      </w:pPr>
-    </w:lvl>
-  </w:abstractNum>
   <w:num w:numId="1">
-    <w:abstractNumId w:val="1"/>
+    <w:abstractNumId w:val="2"/>
   </w:num>
   <w:num w:numId="2">
     <w:abstractNumId w:val="0"/>
+  </w:num>
+  <w:num w:numId="3">
+    <w:abstractNumId w:val="1"/>
   </w:num>
 </w:numbering>
 </file>
@@ -1140,7 +4875,6 @@
   <w:style w:type="character" w:default="1" w:styleId="DefaultParagraphFont">
     <w:name w:val="Default Paragraph Font"/>
     <w:uiPriority w:val="1"/>
-    <w:semiHidden/>
     <w:unhideWhenUsed/>
   </w:style>
   <w:style w:type="table" w:default="1" w:styleId="TableNormal">
@@ -1174,6 +4908,69 @@
       <w:ind w:left="720"/>
       <w:contextualSpacing/>
     </w:pPr>
+  </w:style>
+  <w:style w:type="table" w:styleId="TableGrid">
+    <w:name w:val="Table Grid"/>
+    <w:basedOn w:val="TableNormal"/>
+    <w:uiPriority w:val="39"/>
+    <w:rsid w:val="00C72F5F"/>
+    <w:pPr>
+      <w:spacing w:after="0" w:line="240" w:lineRule="auto"/>
+    </w:pPr>
+    <w:tblPr>
+      <w:tblBorders>
+        <w:top w:val="single" w:sz="4" w:space="0" w:color="auto"/>
+        <w:left w:val="single" w:sz="4" w:space="0" w:color="auto"/>
+        <w:bottom w:val="single" w:sz="4" w:space="0" w:color="auto"/>
+        <w:right w:val="single" w:sz="4" w:space="0" w:color="auto"/>
+        <w:insideH w:val="single" w:sz="4" w:space="0" w:color="auto"/>
+        <w:insideV w:val="single" w:sz="4" w:space="0" w:color="auto"/>
+      </w:tblBorders>
+    </w:tblPr>
+  </w:style>
+  <w:style w:type="paragraph" w:styleId="Header">
+    <w:name w:val="header"/>
+    <w:basedOn w:val="Normal"/>
+    <w:link w:val="HeaderChar"/>
+    <w:uiPriority w:val="99"/>
+    <w:unhideWhenUsed/>
+    <w:rsid w:val="00455E7A"/>
+    <w:pPr>
+      <w:tabs>
+        <w:tab w:val="center" w:pos="4680"/>
+        <w:tab w:val="right" w:pos="9360"/>
+      </w:tabs>
+      <w:spacing w:after="0" w:line="240" w:lineRule="auto"/>
+    </w:pPr>
+  </w:style>
+  <w:style w:type="character" w:customStyle="1" w:styleId="HeaderChar">
+    <w:name w:val="Header Char"/>
+    <w:basedOn w:val="DefaultParagraphFont"/>
+    <w:link w:val="Header"/>
+    <w:uiPriority w:val="99"/>
+    <w:rsid w:val="00455E7A"/>
+  </w:style>
+  <w:style w:type="paragraph" w:styleId="Footer">
+    <w:name w:val="footer"/>
+    <w:basedOn w:val="Normal"/>
+    <w:link w:val="FooterChar"/>
+    <w:uiPriority w:val="99"/>
+    <w:unhideWhenUsed/>
+    <w:rsid w:val="00455E7A"/>
+    <w:pPr>
+      <w:tabs>
+        <w:tab w:val="center" w:pos="4680"/>
+        <w:tab w:val="right" w:pos="9360"/>
+      </w:tabs>
+      <w:spacing w:after="0" w:line="240" w:lineRule="auto"/>
+    </w:pPr>
+  </w:style>
+  <w:style w:type="character" w:customStyle="1" w:styleId="FooterChar">
+    <w:name w:val="Footer Char"/>
+    <w:basedOn w:val="DefaultParagraphFont"/>
+    <w:link w:val="Footer"/>
+    <w:uiPriority w:val="99"/>
+    <w:rsid w:val="00455E7A"/>
   </w:style>
 </w:styles>
 </file>

</xml_diff>